<commit_message>
tăng độ khó cho game
giảm điểm ban đầu mà nhân vật có: 1000 -> 500
fix lại chính tả trong code
</commit_message>
<xml_diff>
--- a/Document/NHOM_08_BAOCAO.docx
+++ b/Document/NHOM_08_BAOCAO.docx
@@ -1119,7 +1119,7 @@
           <w:bCs/>
         </w:rPr>
       </w:pPr>
-      <w:bookmarkStart w:id="1" w:name="_Toc159225023"/>
+      <w:bookmarkStart w:id="1" w:name="_Toc163587967"/>
       <w:r>
         <w:rPr>
           <w:b/>
@@ -1508,7 +1508,7 @@
           <w:bCs/>
         </w:rPr>
       </w:pPr>
-      <w:bookmarkStart w:id="2" w:name="_Toc159225024"/>
+      <w:bookmarkStart w:id="2" w:name="_Toc163587968"/>
       <w:r>
         <w:rPr>
           <w:b/>
@@ -1904,7 +1904,7 @@
           <w:bCs/>
         </w:rPr>
       </w:pPr>
-      <w:bookmarkStart w:id="3" w:name="_Toc159225025"/>
+      <w:bookmarkStart w:id="3" w:name="_Toc163587969"/>
       <w:r>
         <w:rPr>
           <w:b/>
@@ -1920,6 +1920,8 @@
         <w:pStyle w:val="TOC1"/>
         <w:rPr>
           <w:noProof/>
+          <w:kern w:val="2"/>
+          <w14:ligatures w14:val="standardContextual"/>
         </w:rPr>
       </w:pPr>
       <w:r>
@@ -1949,7 +1951,7 @@
         </w:rPr>
         <w:fldChar w:fldCharType="separate"/>
       </w:r>
-      <w:hyperlink w:anchor="_Toc159225023" w:history="1">
+      <w:hyperlink w:anchor="_Toc163587967" w:history="1">
         <w:r>
           <w:rPr>
             <w:rStyle w:val="Hyperlink"/>
@@ -1978,7 +1980,7 @@
             <w:noProof/>
             <w:webHidden/>
           </w:rPr>
-          <w:instrText xml:space="preserve"> PAGEREF _Toc159225023 \h </w:instrText>
+          <w:instrText xml:space="preserve"> PAGEREF _Toc163587967 \h </w:instrText>
         </w:r>
         <w:r>
           <w:rPr>
@@ -2014,9 +2016,11 @@
         <w:pStyle w:val="TOC1"/>
         <w:rPr>
           <w:noProof/>
-        </w:rPr>
-      </w:pPr>
-      <w:hyperlink w:anchor="_Toc159225024" w:history="1">
+          <w:kern w:val="2"/>
+          <w14:ligatures w14:val="standardContextual"/>
+        </w:rPr>
+      </w:pPr>
+      <w:hyperlink w:anchor="_Toc163587968" w:history="1">
         <w:r>
           <w:rPr>
             <w:rStyle w:val="Hyperlink"/>
@@ -2045,7 +2049,7 @@
             <w:noProof/>
             <w:webHidden/>
           </w:rPr>
-          <w:instrText xml:space="preserve"> PAGEREF _Toc159225024 \h </w:instrText>
+          <w:instrText xml:space="preserve"> PAGEREF _Toc163587968 \h </w:instrText>
         </w:r>
         <w:r>
           <w:rPr>
@@ -2081,9 +2085,11 @@
         <w:pStyle w:val="TOC1"/>
         <w:rPr>
           <w:noProof/>
-        </w:rPr>
-      </w:pPr>
-      <w:hyperlink w:anchor="_Toc159225025" w:history="1">
+          <w:kern w:val="2"/>
+          <w14:ligatures w14:val="standardContextual"/>
+        </w:rPr>
+      </w:pPr>
+      <w:hyperlink w:anchor="_Toc163587969" w:history="1">
         <w:r>
           <w:rPr>
             <w:rStyle w:val="Hyperlink"/>
@@ -2112,7 +2118,7 @@
             <w:noProof/>
             <w:webHidden/>
           </w:rPr>
-          <w:instrText xml:space="preserve"> PAGEREF _Toc159225025 \h </w:instrText>
+          <w:instrText xml:space="preserve"> PAGEREF _Toc163587969 \h </w:instrText>
         </w:r>
         <w:r>
           <w:rPr>
@@ -2148,9 +2154,11 @@
         <w:pStyle w:val="TOC1"/>
         <w:rPr>
           <w:noProof/>
-        </w:rPr>
-      </w:pPr>
-      <w:hyperlink w:anchor="_Toc159225026" w:history="1">
+          <w:kern w:val="2"/>
+          <w14:ligatures w14:val="standardContextual"/>
+        </w:rPr>
+      </w:pPr>
+      <w:hyperlink w:anchor="_Toc163587970" w:history="1">
         <w:r>
           <w:rPr>
             <w:rStyle w:val="Hyperlink"/>
@@ -2179,7 +2187,7 @@
             <w:noProof/>
             <w:webHidden/>
           </w:rPr>
-          <w:instrText xml:space="preserve"> PAGEREF _Toc159225026 \h </w:instrText>
+          <w:instrText xml:space="preserve"> PAGEREF _Toc163587970 \h </w:instrText>
         </w:r>
         <w:r>
           <w:rPr>
@@ -2199,7 +2207,7 @@
             <w:noProof/>
             <w:webHidden/>
           </w:rPr>
-          <w:t>iv</w:t>
+          <w:t>v</w:t>
         </w:r>
         <w:r>
           <w:rPr>
@@ -2215,9 +2223,11 @@
         <w:pStyle w:val="TOC1"/>
         <w:rPr>
           <w:noProof/>
-        </w:rPr>
-      </w:pPr>
-      <w:hyperlink w:anchor="_Toc159225027" w:history="1">
+          <w:kern w:val="2"/>
+          <w14:ligatures w14:val="standardContextual"/>
+        </w:rPr>
+      </w:pPr>
+      <w:hyperlink w:anchor="_Toc163587971" w:history="1">
         <w:r>
           <w:rPr>
             <w:rStyle w:val="Hyperlink"/>
@@ -2246,7 +2256,7 @@
             <w:noProof/>
             <w:webHidden/>
           </w:rPr>
-          <w:instrText xml:space="preserve"> PAGEREF _Toc159225027 \h </w:instrText>
+          <w:instrText xml:space="preserve"> PAGEREF _Toc163587971 \h </w:instrText>
         </w:r>
         <w:r>
           <w:rPr>
@@ -2267,6 +2277,2835 @@
             <w:webHidden/>
           </w:rPr>
           <w:t>1</w:t>
+        </w:r>
+        <w:r>
+          <w:rPr>
+            <w:noProof/>
+            <w:webHidden/>
+          </w:rPr>
+          <w:fldChar w:fldCharType="end"/>
+        </w:r>
+      </w:hyperlink>
+    </w:p>
+    <w:p>
+      <w:pPr>
+        <w:pStyle w:val="TOC1"/>
+        <w:rPr>
+          <w:noProof/>
+          <w:kern w:val="2"/>
+          <w14:ligatures w14:val="standardContextual"/>
+        </w:rPr>
+      </w:pPr>
+      <w:hyperlink w:anchor="_Toc163587972" w:history="1">
+        <w:r>
+          <w:rPr>
+            <w:rStyle w:val="Hyperlink"/>
+            <w:b/>
+            <w:bCs/>
+            <w:noProof/>
+          </w:rPr>
+          <w:t>Chương 1. SƠ LƯỢC VỀ ĐỀ TÀI</w:t>
+        </w:r>
+        <w:r>
+          <w:rPr>
+            <w:noProof/>
+            <w:webHidden/>
+          </w:rPr>
+          <w:tab/>
+        </w:r>
+        <w:r>
+          <w:rPr>
+            <w:noProof/>
+            <w:webHidden/>
+          </w:rPr>
+          <w:fldChar w:fldCharType="begin"/>
+        </w:r>
+        <w:r>
+          <w:rPr>
+            <w:noProof/>
+            <w:webHidden/>
+          </w:rPr>
+          <w:instrText xml:space="preserve"> PAGEREF _Toc163587972 \h </w:instrText>
+        </w:r>
+        <w:r>
+          <w:rPr>
+            <w:noProof/>
+            <w:webHidden/>
+          </w:rPr>
+        </w:r>
+        <w:r>
+          <w:rPr>
+            <w:noProof/>
+            <w:webHidden/>
+          </w:rPr>
+          <w:fldChar w:fldCharType="separate"/>
+        </w:r>
+        <w:r>
+          <w:rPr>
+            <w:noProof/>
+            <w:webHidden/>
+          </w:rPr>
+          <w:t>2</w:t>
+        </w:r>
+        <w:r>
+          <w:rPr>
+            <w:noProof/>
+            <w:webHidden/>
+          </w:rPr>
+          <w:fldChar w:fldCharType="end"/>
+        </w:r>
+      </w:hyperlink>
+    </w:p>
+    <w:p>
+      <w:pPr>
+        <w:pStyle w:val="TOC2"/>
+        <w:tabs>
+          <w:tab w:val="left" w:pos="880"/>
+          <w:tab w:val="right" w:leader="dot" w:pos="8778"/>
+        </w:tabs>
+        <w:rPr>
+          <w:noProof/>
+          <w:kern w:val="2"/>
+          <w14:ligatures w14:val="standardContextual"/>
+        </w:rPr>
+      </w:pPr>
+      <w:hyperlink w:anchor="_Toc163587973" w:history="1">
+        <w:r>
+          <w:rPr>
+            <w:rStyle w:val="Hyperlink"/>
+            <w:b/>
+            <w:bCs/>
+            <w:noProof/>
+          </w:rPr>
+          <w:t>1.1.</w:t>
+        </w:r>
+        <w:r>
+          <w:rPr>
+            <w:noProof/>
+            <w:kern w:val="2"/>
+            <w14:ligatures w14:val="standardContextual"/>
+          </w:rPr>
+          <w:tab/>
+        </w:r>
+        <w:r>
+          <w:rPr>
+            <w:rStyle w:val="Hyperlink"/>
+            <w:b/>
+            <w:bCs/>
+            <w:noProof/>
+          </w:rPr>
+          <w:t>Tổng quan Python</w:t>
+        </w:r>
+        <w:r>
+          <w:rPr>
+            <w:noProof/>
+            <w:webHidden/>
+          </w:rPr>
+          <w:tab/>
+        </w:r>
+        <w:r>
+          <w:rPr>
+            <w:noProof/>
+            <w:webHidden/>
+          </w:rPr>
+          <w:fldChar w:fldCharType="begin"/>
+        </w:r>
+        <w:r>
+          <w:rPr>
+            <w:noProof/>
+            <w:webHidden/>
+          </w:rPr>
+          <w:instrText xml:space="preserve"> PAGEREF _Toc163587973 \h </w:instrText>
+        </w:r>
+        <w:r>
+          <w:rPr>
+            <w:noProof/>
+            <w:webHidden/>
+          </w:rPr>
+        </w:r>
+        <w:r>
+          <w:rPr>
+            <w:noProof/>
+            <w:webHidden/>
+          </w:rPr>
+          <w:fldChar w:fldCharType="separate"/>
+        </w:r>
+        <w:r>
+          <w:rPr>
+            <w:noProof/>
+            <w:webHidden/>
+          </w:rPr>
+          <w:t>2</w:t>
+        </w:r>
+        <w:r>
+          <w:rPr>
+            <w:noProof/>
+            <w:webHidden/>
+          </w:rPr>
+          <w:fldChar w:fldCharType="end"/>
+        </w:r>
+      </w:hyperlink>
+    </w:p>
+    <w:p>
+      <w:pPr>
+        <w:pStyle w:val="TOC3"/>
+        <w:tabs>
+          <w:tab w:val="left" w:pos="1320"/>
+          <w:tab w:val="right" w:leader="dot" w:pos="8778"/>
+        </w:tabs>
+        <w:rPr>
+          <w:noProof/>
+          <w:kern w:val="2"/>
+          <w14:ligatures w14:val="standardContextual"/>
+        </w:rPr>
+      </w:pPr>
+      <w:hyperlink w:anchor="_Toc163587974" w:history="1">
+        <w:r>
+          <w:rPr>
+            <w:rStyle w:val="Hyperlink"/>
+            <w:b/>
+            <w:bCs/>
+            <w:noProof/>
+          </w:rPr>
+          <w:t>1.1.1.</w:t>
+        </w:r>
+        <w:r>
+          <w:rPr>
+            <w:noProof/>
+            <w:kern w:val="2"/>
+            <w14:ligatures w14:val="standardContextual"/>
+          </w:rPr>
+          <w:tab/>
+        </w:r>
+        <w:r>
+          <w:rPr>
+            <w:rStyle w:val="Hyperlink"/>
+            <w:b/>
+            <w:bCs/>
+            <w:noProof/>
+          </w:rPr>
+          <w:t>Lịch sử phát triển</w:t>
+        </w:r>
+        <w:r>
+          <w:rPr>
+            <w:noProof/>
+            <w:webHidden/>
+          </w:rPr>
+          <w:tab/>
+        </w:r>
+        <w:r>
+          <w:rPr>
+            <w:noProof/>
+            <w:webHidden/>
+          </w:rPr>
+          <w:fldChar w:fldCharType="begin"/>
+        </w:r>
+        <w:r>
+          <w:rPr>
+            <w:noProof/>
+            <w:webHidden/>
+          </w:rPr>
+          <w:instrText xml:space="preserve"> PAGEREF _Toc163587974 \h </w:instrText>
+        </w:r>
+        <w:r>
+          <w:rPr>
+            <w:noProof/>
+            <w:webHidden/>
+          </w:rPr>
+        </w:r>
+        <w:r>
+          <w:rPr>
+            <w:noProof/>
+            <w:webHidden/>
+          </w:rPr>
+          <w:fldChar w:fldCharType="separate"/>
+        </w:r>
+        <w:r>
+          <w:rPr>
+            <w:noProof/>
+            <w:webHidden/>
+          </w:rPr>
+          <w:t>2</w:t>
+        </w:r>
+        <w:r>
+          <w:rPr>
+            <w:noProof/>
+            <w:webHidden/>
+          </w:rPr>
+          <w:fldChar w:fldCharType="end"/>
+        </w:r>
+      </w:hyperlink>
+    </w:p>
+    <w:p>
+      <w:pPr>
+        <w:pStyle w:val="TOC3"/>
+        <w:tabs>
+          <w:tab w:val="left" w:pos="1320"/>
+          <w:tab w:val="right" w:leader="dot" w:pos="8778"/>
+        </w:tabs>
+        <w:rPr>
+          <w:noProof/>
+          <w:kern w:val="2"/>
+          <w14:ligatures w14:val="standardContextual"/>
+        </w:rPr>
+      </w:pPr>
+      <w:hyperlink w:anchor="_Toc163587975" w:history="1">
+        <w:r>
+          <w:rPr>
+            <w:rStyle w:val="Hyperlink"/>
+            <w:b/>
+            <w:bCs/>
+            <w:noProof/>
+          </w:rPr>
+          <w:t>1.1.2.</w:t>
+        </w:r>
+        <w:r>
+          <w:rPr>
+            <w:noProof/>
+            <w:kern w:val="2"/>
+            <w14:ligatures w14:val="standardContextual"/>
+          </w:rPr>
+          <w:tab/>
+        </w:r>
+        <w:r>
+          <w:rPr>
+            <w:rStyle w:val="Hyperlink"/>
+            <w:b/>
+            <w:bCs/>
+            <w:noProof/>
+          </w:rPr>
+          <w:t>So sánh Python với các ngôn ngữ lập trình khác</w:t>
+        </w:r>
+        <w:r>
+          <w:rPr>
+            <w:noProof/>
+            <w:webHidden/>
+          </w:rPr>
+          <w:tab/>
+        </w:r>
+        <w:r>
+          <w:rPr>
+            <w:noProof/>
+            <w:webHidden/>
+          </w:rPr>
+          <w:fldChar w:fldCharType="begin"/>
+        </w:r>
+        <w:r>
+          <w:rPr>
+            <w:noProof/>
+            <w:webHidden/>
+          </w:rPr>
+          <w:instrText xml:space="preserve"> PAGEREF _Toc163587975 \h </w:instrText>
+        </w:r>
+        <w:r>
+          <w:rPr>
+            <w:noProof/>
+            <w:webHidden/>
+          </w:rPr>
+        </w:r>
+        <w:r>
+          <w:rPr>
+            <w:noProof/>
+            <w:webHidden/>
+          </w:rPr>
+          <w:fldChar w:fldCharType="separate"/>
+        </w:r>
+        <w:r>
+          <w:rPr>
+            <w:noProof/>
+            <w:webHidden/>
+          </w:rPr>
+          <w:t>2</w:t>
+        </w:r>
+        <w:r>
+          <w:rPr>
+            <w:noProof/>
+            <w:webHidden/>
+          </w:rPr>
+          <w:fldChar w:fldCharType="end"/>
+        </w:r>
+      </w:hyperlink>
+    </w:p>
+    <w:p>
+      <w:pPr>
+        <w:pStyle w:val="TOC2"/>
+        <w:tabs>
+          <w:tab w:val="left" w:pos="880"/>
+          <w:tab w:val="right" w:leader="dot" w:pos="8778"/>
+        </w:tabs>
+        <w:rPr>
+          <w:noProof/>
+          <w:kern w:val="2"/>
+          <w14:ligatures w14:val="standardContextual"/>
+        </w:rPr>
+      </w:pPr>
+      <w:hyperlink w:anchor="_Toc163587976" w:history="1">
+        <w:r>
+          <w:rPr>
+            <w:rStyle w:val="Hyperlink"/>
+            <w:b/>
+            <w:bCs/>
+            <w:noProof/>
+          </w:rPr>
+          <w:t>1.2.</w:t>
+        </w:r>
+        <w:r>
+          <w:rPr>
+            <w:noProof/>
+            <w:kern w:val="2"/>
+            <w14:ligatures w14:val="standardContextual"/>
+          </w:rPr>
+          <w:tab/>
+        </w:r>
+        <w:r>
+          <w:rPr>
+            <w:rStyle w:val="Hyperlink"/>
+            <w:b/>
+            <w:bCs/>
+            <w:noProof/>
+          </w:rPr>
+          <w:t>Giới thiệu về thư viện Pygame</w:t>
+        </w:r>
+        <w:r>
+          <w:rPr>
+            <w:noProof/>
+            <w:webHidden/>
+          </w:rPr>
+          <w:tab/>
+        </w:r>
+        <w:r>
+          <w:rPr>
+            <w:noProof/>
+            <w:webHidden/>
+          </w:rPr>
+          <w:fldChar w:fldCharType="begin"/>
+        </w:r>
+        <w:r>
+          <w:rPr>
+            <w:noProof/>
+            <w:webHidden/>
+          </w:rPr>
+          <w:instrText xml:space="preserve"> PAGEREF _Toc163587976 \h </w:instrText>
+        </w:r>
+        <w:r>
+          <w:rPr>
+            <w:noProof/>
+            <w:webHidden/>
+          </w:rPr>
+        </w:r>
+        <w:r>
+          <w:rPr>
+            <w:noProof/>
+            <w:webHidden/>
+          </w:rPr>
+          <w:fldChar w:fldCharType="separate"/>
+        </w:r>
+        <w:r>
+          <w:rPr>
+            <w:noProof/>
+            <w:webHidden/>
+          </w:rPr>
+          <w:t>4</w:t>
+        </w:r>
+        <w:r>
+          <w:rPr>
+            <w:noProof/>
+            <w:webHidden/>
+          </w:rPr>
+          <w:fldChar w:fldCharType="end"/>
+        </w:r>
+      </w:hyperlink>
+    </w:p>
+    <w:p>
+      <w:pPr>
+        <w:pStyle w:val="TOC3"/>
+        <w:tabs>
+          <w:tab w:val="left" w:pos="1320"/>
+          <w:tab w:val="right" w:leader="dot" w:pos="8778"/>
+        </w:tabs>
+        <w:rPr>
+          <w:noProof/>
+          <w:kern w:val="2"/>
+          <w14:ligatures w14:val="standardContextual"/>
+        </w:rPr>
+      </w:pPr>
+      <w:hyperlink w:anchor="_Toc163587977" w:history="1">
+        <w:r>
+          <w:rPr>
+            <w:rStyle w:val="Hyperlink"/>
+            <w:b/>
+            <w:bCs/>
+            <w:noProof/>
+          </w:rPr>
+          <w:t>1.2.1.</w:t>
+        </w:r>
+        <w:r>
+          <w:rPr>
+            <w:noProof/>
+            <w:kern w:val="2"/>
+            <w14:ligatures w14:val="standardContextual"/>
+          </w:rPr>
+          <w:tab/>
+        </w:r>
+        <w:r>
+          <w:rPr>
+            <w:rStyle w:val="Hyperlink"/>
+            <w:b/>
+            <w:bCs/>
+            <w:noProof/>
+          </w:rPr>
+          <w:t>Tính năng của Pygame:</w:t>
+        </w:r>
+        <w:r>
+          <w:rPr>
+            <w:noProof/>
+            <w:webHidden/>
+          </w:rPr>
+          <w:tab/>
+        </w:r>
+        <w:r>
+          <w:rPr>
+            <w:noProof/>
+            <w:webHidden/>
+          </w:rPr>
+          <w:fldChar w:fldCharType="begin"/>
+        </w:r>
+        <w:r>
+          <w:rPr>
+            <w:noProof/>
+            <w:webHidden/>
+          </w:rPr>
+          <w:instrText xml:space="preserve"> PAGEREF _Toc163587977 \h </w:instrText>
+        </w:r>
+        <w:r>
+          <w:rPr>
+            <w:noProof/>
+            <w:webHidden/>
+          </w:rPr>
+        </w:r>
+        <w:r>
+          <w:rPr>
+            <w:noProof/>
+            <w:webHidden/>
+          </w:rPr>
+          <w:fldChar w:fldCharType="separate"/>
+        </w:r>
+        <w:r>
+          <w:rPr>
+            <w:noProof/>
+            <w:webHidden/>
+          </w:rPr>
+          <w:t>4</w:t>
+        </w:r>
+        <w:r>
+          <w:rPr>
+            <w:noProof/>
+            <w:webHidden/>
+          </w:rPr>
+          <w:fldChar w:fldCharType="end"/>
+        </w:r>
+      </w:hyperlink>
+    </w:p>
+    <w:p>
+      <w:pPr>
+        <w:pStyle w:val="TOC3"/>
+        <w:tabs>
+          <w:tab w:val="left" w:pos="1320"/>
+          <w:tab w:val="right" w:leader="dot" w:pos="8778"/>
+        </w:tabs>
+        <w:rPr>
+          <w:noProof/>
+          <w:kern w:val="2"/>
+          <w14:ligatures w14:val="standardContextual"/>
+        </w:rPr>
+      </w:pPr>
+      <w:hyperlink w:anchor="_Toc163587978" w:history="1">
+        <w:r>
+          <w:rPr>
+            <w:rStyle w:val="Hyperlink"/>
+            <w:b/>
+            <w:bCs/>
+            <w:noProof/>
+          </w:rPr>
+          <w:t>1.2.2.</w:t>
+        </w:r>
+        <w:r>
+          <w:rPr>
+            <w:noProof/>
+            <w:kern w:val="2"/>
+            <w14:ligatures w14:val="standardContextual"/>
+          </w:rPr>
+          <w:tab/>
+        </w:r>
+        <w:r>
+          <w:rPr>
+            <w:rStyle w:val="Hyperlink"/>
+            <w:b/>
+            <w:bCs/>
+            <w:noProof/>
+          </w:rPr>
+          <w:t>Ưu điểm của Pygame:</w:t>
+        </w:r>
+        <w:r>
+          <w:rPr>
+            <w:noProof/>
+            <w:webHidden/>
+          </w:rPr>
+          <w:tab/>
+        </w:r>
+        <w:r>
+          <w:rPr>
+            <w:noProof/>
+            <w:webHidden/>
+          </w:rPr>
+          <w:fldChar w:fldCharType="begin"/>
+        </w:r>
+        <w:r>
+          <w:rPr>
+            <w:noProof/>
+            <w:webHidden/>
+          </w:rPr>
+          <w:instrText xml:space="preserve"> PAGEREF _Toc163587978 \h </w:instrText>
+        </w:r>
+        <w:r>
+          <w:rPr>
+            <w:noProof/>
+            <w:webHidden/>
+          </w:rPr>
+        </w:r>
+        <w:r>
+          <w:rPr>
+            <w:noProof/>
+            <w:webHidden/>
+          </w:rPr>
+          <w:fldChar w:fldCharType="separate"/>
+        </w:r>
+        <w:r>
+          <w:rPr>
+            <w:noProof/>
+            <w:webHidden/>
+          </w:rPr>
+          <w:t>4</w:t>
+        </w:r>
+        <w:r>
+          <w:rPr>
+            <w:noProof/>
+            <w:webHidden/>
+          </w:rPr>
+          <w:fldChar w:fldCharType="end"/>
+        </w:r>
+      </w:hyperlink>
+    </w:p>
+    <w:p>
+      <w:pPr>
+        <w:pStyle w:val="TOC1"/>
+        <w:rPr>
+          <w:noProof/>
+          <w:kern w:val="2"/>
+          <w14:ligatures w14:val="standardContextual"/>
+        </w:rPr>
+      </w:pPr>
+      <w:hyperlink w:anchor="_Toc163587979" w:history="1">
+        <w:r>
+          <w:rPr>
+            <w:rStyle w:val="Hyperlink"/>
+            <w:b/>
+            <w:bCs/>
+            <w:noProof/>
+          </w:rPr>
+          <w:t>Chương 2. Phân tích và thiết kế</w:t>
+        </w:r>
+        <w:r>
+          <w:rPr>
+            <w:noProof/>
+            <w:webHidden/>
+          </w:rPr>
+          <w:tab/>
+        </w:r>
+        <w:r>
+          <w:rPr>
+            <w:noProof/>
+            <w:webHidden/>
+          </w:rPr>
+          <w:fldChar w:fldCharType="begin"/>
+        </w:r>
+        <w:r>
+          <w:rPr>
+            <w:noProof/>
+            <w:webHidden/>
+          </w:rPr>
+          <w:instrText xml:space="preserve"> PAGEREF _Toc163587979 \h </w:instrText>
+        </w:r>
+        <w:r>
+          <w:rPr>
+            <w:noProof/>
+            <w:webHidden/>
+          </w:rPr>
+        </w:r>
+        <w:r>
+          <w:rPr>
+            <w:noProof/>
+            <w:webHidden/>
+          </w:rPr>
+          <w:fldChar w:fldCharType="separate"/>
+        </w:r>
+        <w:r>
+          <w:rPr>
+            <w:noProof/>
+            <w:webHidden/>
+          </w:rPr>
+          <w:t>5</w:t>
+        </w:r>
+        <w:r>
+          <w:rPr>
+            <w:noProof/>
+            <w:webHidden/>
+          </w:rPr>
+          <w:fldChar w:fldCharType="end"/>
+        </w:r>
+      </w:hyperlink>
+    </w:p>
+    <w:p>
+      <w:pPr>
+        <w:pStyle w:val="TOC2"/>
+        <w:tabs>
+          <w:tab w:val="left" w:pos="880"/>
+          <w:tab w:val="right" w:leader="dot" w:pos="8778"/>
+        </w:tabs>
+        <w:rPr>
+          <w:noProof/>
+          <w:kern w:val="2"/>
+          <w14:ligatures w14:val="standardContextual"/>
+        </w:rPr>
+      </w:pPr>
+      <w:hyperlink w:anchor="_Toc163587980" w:history="1">
+        <w:r>
+          <w:rPr>
+            <w:rStyle w:val="Hyperlink"/>
+            <w:b/>
+            <w:bCs/>
+            <w:noProof/>
+          </w:rPr>
+          <w:t>2.1.</w:t>
+        </w:r>
+        <w:r>
+          <w:rPr>
+            <w:noProof/>
+            <w:kern w:val="2"/>
+            <w14:ligatures w14:val="standardContextual"/>
+          </w:rPr>
+          <w:tab/>
+        </w:r>
+        <w:r>
+          <w:rPr>
+            <w:rStyle w:val="Hyperlink"/>
+            <w:b/>
+            <w:bCs/>
+            <w:noProof/>
+          </w:rPr>
+          <w:t>Use case Diagram</w:t>
+        </w:r>
+        <w:r>
+          <w:rPr>
+            <w:noProof/>
+            <w:webHidden/>
+          </w:rPr>
+          <w:tab/>
+        </w:r>
+        <w:r>
+          <w:rPr>
+            <w:noProof/>
+            <w:webHidden/>
+          </w:rPr>
+          <w:fldChar w:fldCharType="begin"/>
+        </w:r>
+        <w:r>
+          <w:rPr>
+            <w:noProof/>
+            <w:webHidden/>
+          </w:rPr>
+          <w:instrText xml:space="preserve"> PAGEREF _Toc163587980 \h </w:instrText>
+        </w:r>
+        <w:r>
+          <w:rPr>
+            <w:noProof/>
+            <w:webHidden/>
+          </w:rPr>
+        </w:r>
+        <w:r>
+          <w:rPr>
+            <w:noProof/>
+            <w:webHidden/>
+          </w:rPr>
+          <w:fldChar w:fldCharType="separate"/>
+        </w:r>
+        <w:r>
+          <w:rPr>
+            <w:noProof/>
+            <w:webHidden/>
+          </w:rPr>
+          <w:t>5</w:t>
+        </w:r>
+        <w:r>
+          <w:rPr>
+            <w:noProof/>
+            <w:webHidden/>
+          </w:rPr>
+          <w:fldChar w:fldCharType="end"/>
+        </w:r>
+      </w:hyperlink>
+    </w:p>
+    <w:p>
+      <w:pPr>
+        <w:pStyle w:val="TOC2"/>
+        <w:tabs>
+          <w:tab w:val="left" w:pos="880"/>
+          <w:tab w:val="right" w:leader="dot" w:pos="8778"/>
+        </w:tabs>
+        <w:rPr>
+          <w:noProof/>
+          <w:kern w:val="2"/>
+          <w14:ligatures w14:val="standardContextual"/>
+        </w:rPr>
+      </w:pPr>
+      <w:hyperlink w:anchor="_Toc163587981" w:history="1">
+        <w:r>
+          <w:rPr>
+            <w:rStyle w:val="Hyperlink"/>
+            <w:b/>
+            <w:bCs/>
+            <w:noProof/>
+          </w:rPr>
+          <w:t>2.2.</w:t>
+        </w:r>
+        <w:r>
+          <w:rPr>
+            <w:noProof/>
+            <w:kern w:val="2"/>
+            <w14:ligatures w14:val="standardContextual"/>
+          </w:rPr>
+          <w:tab/>
+        </w:r>
+        <w:r>
+          <w:rPr>
+            <w:rStyle w:val="Hyperlink"/>
+            <w:b/>
+            <w:bCs/>
+            <w:noProof/>
+          </w:rPr>
+          <w:t>Đặc tả Use case</w:t>
+        </w:r>
+        <w:r>
+          <w:rPr>
+            <w:noProof/>
+            <w:webHidden/>
+          </w:rPr>
+          <w:tab/>
+        </w:r>
+        <w:r>
+          <w:rPr>
+            <w:noProof/>
+            <w:webHidden/>
+          </w:rPr>
+          <w:fldChar w:fldCharType="begin"/>
+        </w:r>
+        <w:r>
+          <w:rPr>
+            <w:noProof/>
+            <w:webHidden/>
+          </w:rPr>
+          <w:instrText xml:space="preserve"> PAGEREF _Toc163587981 \h </w:instrText>
+        </w:r>
+        <w:r>
+          <w:rPr>
+            <w:noProof/>
+            <w:webHidden/>
+          </w:rPr>
+        </w:r>
+        <w:r>
+          <w:rPr>
+            <w:noProof/>
+            <w:webHidden/>
+          </w:rPr>
+          <w:fldChar w:fldCharType="separate"/>
+        </w:r>
+        <w:r>
+          <w:rPr>
+            <w:noProof/>
+            <w:webHidden/>
+          </w:rPr>
+          <w:t>5</w:t>
+        </w:r>
+        <w:r>
+          <w:rPr>
+            <w:noProof/>
+            <w:webHidden/>
+          </w:rPr>
+          <w:fldChar w:fldCharType="end"/>
+        </w:r>
+      </w:hyperlink>
+    </w:p>
+    <w:p>
+      <w:pPr>
+        <w:pStyle w:val="TOC2"/>
+        <w:tabs>
+          <w:tab w:val="left" w:pos="880"/>
+          <w:tab w:val="right" w:leader="dot" w:pos="8778"/>
+        </w:tabs>
+        <w:rPr>
+          <w:noProof/>
+          <w:kern w:val="2"/>
+          <w14:ligatures w14:val="standardContextual"/>
+        </w:rPr>
+      </w:pPr>
+      <w:hyperlink w:anchor="_Toc163587982" w:history="1">
+        <w:r>
+          <w:rPr>
+            <w:rStyle w:val="Hyperlink"/>
+            <w:b/>
+            <w:bCs/>
+            <w:noProof/>
+          </w:rPr>
+          <w:t>2.3.</w:t>
+        </w:r>
+        <w:r>
+          <w:rPr>
+            <w:noProof/>
+            <w:kern w:val="2"/>
+            <w14:ligatures w14:val="standardContextual"/>
+          </w:rPr>
+          <w:tab/>
+        </w:r>
+        <w:r>
+          <w:rPr>
+            <w:rStyle w:val="Hyperlink"/>
+            <w:b/>
+            <w:bCs/>
+            <w:noProof/>
+          </w:rPr>
+          <w:t>Sequence Diagram</w:t>
+        </w:r>
+        <w:r>
+          <w:rPr>
+            <w:noProof/>
+            <w:webHidden/>
+          </w:rPr>
+          <w:tab/>
+        </w:r>
+        <w:r>
+          <w:rPr>
+            <w:noProof/>
+            <w:webHidden/>
+          </w:rPr>
+          <w:fldChar w:fldCharType="begin"/>
+        </w:r>
+        <w:r>
+          <w:rPr>
+            <w:noProof/>
+            <w:webHidden/>
+          </w:rPr>
+          <w:instrText xml:space="preserve"> PAGEREF _Toc163587982 \h </w:instrText>
+        </w:r>
+        <w:r>
+          <w:rPr>
+            <w:noProof/>
+            <w:webHidden/>
+          </w:rPr>
+        </w:r>
+        <w:r>
+          <w:rPr>
+            <w:noProof/>
+            <w:webHidden/>
+          </w:rPr>
+          <w:fldChar w:fldCharType="separate"/>
+        </w:r>
+        <w:r>
+          <w:rPr>
+            <w:noProof/>
+            <w:webHidden/>
+          </w:rPr>
+          <w:t>5</w:t>
+        </w:r>
+        <w:r>
+          <w:rPr>
+            <w:noProof/>
+            <w:webHidden/>
+          </w:rPr>
+          <w:fldChar w:fldCharType="end"/>
+        </w:r>
+      </w:hyperlink>
+    </w:p>
+    <w:p>
+      <w:pPr>
+        <w:pStyle w:val="TOC2"/>
+        <w:tabs>
+          <w:tab w:val="left" w:pos="880"/>
+          <w:tab w:val="right" w:leader="dot" w:pos="8778"/>
+        </w:tabs>
+        <w:rPr>
+          <w:noProof/>
+          <w:kern w:val="2"/>
+          <w14:ligatures w14:val="standardContextual"/>
+        </w:rPr>
+      </w:pPr>
+      <w:hyperlink w:anchor="_Toc163587983" w:history="1">
+        <w:r>
+          <w:rPr>
+            <w:rStyle w:val="Hyperlink"/>
+            <w:b/>
+            <w:bCs/>
+            <w:noProof/>
+          </w:rPr>
+          <w:t>2.4.</w:t>
+        </w:r>
+        <w:r>
+          <w:rPr>
+            <w:noProof/>
+            <w:kern w:val="2"/>
+            <w14:ligatures w14:val="standardContextual"/>
+          </w:rPr>
+          <w:tab/>
+        </w:r>
+        <w:r>
+          <w:rPr>
+            <w:rStyle w:val="Hyperlink"/>
+            <w:b/>
+            <w:bCs/>
+            <w:noProof/>
+          </w:rPr>
+          <w:t>Các thư viện cơ bản được sử dụng trong trò chơi</w:t>
+        </w:r>
+        <w:r>
+          <w:rPr>
+            <w:noProof/>
+            <w:webHidden/>
+          </w:rPr>
+          <w:tab/>
+        </w:r>
+        <w:r>
+          <w:rPr>
+            <w:noProof/>
+            <w:webHidden/>
+          </w:rPr>
+          <w:fldChar w:fldCharType="begin"/>
+        </w:r>
+        <w:r>
+          <w:rPr>
+            <w:noProof/>
+            <w:webHidden/>
+          </w:rPr>
+          <w:instrText xml:space="preserve"> PAGEREF _Toc163587983 \h </w:instrText>
+        </w:r>
+        <w:r>
+          <w:rPr>
+            <w:noProof/>
+            <w:webHidden/>
+          </w:rPr>
+        </w:r>
+        <w:r>
+          <w:rPr>
+            <w:noProof/>
+            <w:webHidden/>
+          </w:rPr>
+          <w:fldChar w:fldCharType="separate"/>
+        </w:r>
+        <w:r>
+          <w:rPr>
+            <w:noProof/>
+            <w:webHidden/>
+          </w:rPr>
+          <w:t>5</w:t>
+        </w:r>
+        <w:r>
+          <w:rPr>
+            <w:noProof/>
+            <w:webHidden/>
+          </w:rPr>
+          <w:fldChar w:fldCharType="end"/>
+        </w:r>
+      </w:hyperlink>
+    </w:p>
+    <w:p>
+      <w:pPr>
+        <w:pStyle w:val="TOC2"/>
+        <w:tabs>
+          <w:tab w:val="left" w:pos="880"/>
+          <w:tab w:val="right" w:leader="dot" w:pos="8778"/>
+        </w:tabs>
+        <w:rPr>
+          <w:noProof/>
+          <w:kern w:val="2"/>
+          <w14:ligatures w14:val="standardContextual"/>
+        </w:rPr>
+      </w:pPr>
+      <w:hyperlink w:anchor="_Toc163587984" w:history="1">
+        <w:r>
+          <w:rPr>
+            <w:rStyle w:val="Hyperlink"/>
+            <w:b/>
+            <w:bCs/>
+            <w:noProof/>
+          </w:rPr>
+          <w:t>2.5.</w:t>
+        </w:r>
+        <w:r>
+          <w:rPr>
+            <w:noProof/>
+            <w:kern w:val="2"/>
+            <w14:ligatures w14:val="standardContextual"/>
+          </w:rPr>
+          <w:tab/>
+        </w:r>
+        <w:r>
+          <w:rPr>
+            <w:rStyle w:val="Hyperlink"/>
+            <w:b/>
+            <w:bCs/>
+            <w:noProof/>
+          </w:rPr>
+          <w:t>Cấu trúc của trò chơi</w:t>
+        </w:r>
+        <w:r>
+          <w:rPr>
+            <w:noProof/>
+            <w:webHidden/>
+          </w:rPr>
+          <w:tab/>
+        </w:r>
+        <w:r>
+          <w:rPr>
+            <w:noProof/>
+            <w:webHidden/>
+          </w:rPr>
+          <w:fldChar w:fldCharType="begin"/>
+        </w:r>
+        <w:r>
+          <w:rPr>
+            <w:noProof/>
+            <w:webHidden/>
+          </w:rPr>
+          <w:instrText xml:space="preserve"> PAGEREF _Toc163587984 \h </w:instrText>
+        </w:r>
+        <w:r>
+          <w:rPr>
+            <w:noProof/>
+            <w:webHidden/>
+          </w:rPr>
+        </w:r>
+        <w:r>
+          <w:rPr>
+            <w:noProof/>
+            <w:webHidden/>
+          </w:rPr>
+          <w:fldChar w:fldCharType="separate"/>
+        </w:r>
+        <w:r>
+          <w:rPr>
+            <w:noProof/>
+            <w:webHidden/>
+          </w:rPr>
+          <w:t>5</w:t>
+        </w:r>
+        <w:r>
+          <w:rPr>
+            <w:noProof/>
+            <w:webHidden/>
+          </w:rPr>
+          <w:fldChar w:fldCharType="end"/>
+        </w:r>
+      </w:hyperlink>
+    </w:p>
+    <w:p>
+      <w:pPr>
+        <w:pStyle w:val="TOC1"/>
+        <w:rPr>
+          <w:noProof/>
+          <w:kern w:val="2"/>
+          <w14:ligatures w14:val="standardContextual"/>
+        </w:rPr>
+      </w:pPr>
+      <w:hyperlink w:anchor="_Toc163587985" w:history="1">
+        <w:r>
+          <w:rPr>
+            <w:rStyle w:val="Hyperlink"/>
+            <w:b/>
+            <w:bCs/>
+            <w:noProof/>
+          </w:rPr>
+          <w:t>Chương 3. XÂY DỰNG TRÒ CHƠI VÀ DEMO</w:t>
+        </w:r>
+        <w:r>
+          <w:rPr>
+            <w:noProof/>
+            <w:webHidden/>
+          </w:rPr>
+          <w:tab/>
+        </w:r>
+        <w:r>
+          <w:rPr>
+            <w:noProof/>
+            <w:webHidden/>
+          </w:rPr>
+          <w:fldChar w:fldCharType="begin"/>
+        </w:r>
+        <w:r>
+          <w:rPr>
+            <w:noProof/>
+            <w:webHidden/>
+          </w:rPr>
+          <w:instrText xml:space="preserve"> PAGEREF _Toc163587985 \h </w:instrText>
+        </w:r>
+        <w:r>
+          <w:rPr>
+            <w:noProof/>
+            <w:webHidden/>
+          </w:rPr>
+        </w:r>
+        <w:r>
+          <w:rPr>
+            <w:noProof/>
+            <w:webHidden/>
+          </w:rPr>
+          <w:fldChar w:fldCharType="separate"/>
+        </w:r>
+        <w:r>
+          <w:rPr>
+            <w:noProof/>
+            <w:webHidden/>
+          </w:rPr>
+          <w:t>6</w:t>
+        </w:r>
+        <w:r>
+          <w:rPr>
+            <w:noProof/>
+            <w:webHidden/>
+          </w:rPr>
+          <w:fldChar w:fldCharType="end"/>
+        </w:r>
+      </w:hyperlink>
+    </w:p>
+    <w:p>
+      <w:pPr>
+        <w:pStyle w:val="TOC2"/>
+        <w:tabs>
+          <w:tab w:val="left" w:pos="880"/>
+          <w:tab w:val="right" w:leader="dot" w:pos="8778"/>
+        </w:tabs>
+        <w:rPr>
+          <w:noProof/>
+          <w:kern w:val="2"/>
+          <w14:ligatures w14:val="standardContextual"/>
+        </w:rPr>
+      </w:pPr>
+      <w:hyperlink w:anchor="_Toc163587986" w:history="1">
+        <w:r>
+          <w:rPr>
+            <w:rStyle w:val="Hyperlink"/>
+            <w:b/>
+            <w:bCs/>
+            <w:noProof/>
+          </w:rPr>
+          <w:t>3.1.</w:t>
+        </w:r>
+        <w:r>
+          <w:rPr>
+            <w:noProof/>
+            <w:kern w:val="2"/>
+            <w14:ligatures w14:val="standardContextual"/>
+          </w:rPr>
+          <w:tab/>
+        </w:r>
+        <w:r>
+          <w:rPr>
+            <w:rStyle w:val="Hyperlink"/>
+            <w:b/>
+            <w:bCs/>
+            <w:noProof/>
+          </w:rPr>
+          <w:t>Xây dựng chương trình</w:t>
+        </w:r>
+        <w:r>
+          <w:rPr>
+            <w:noProof/>
+            <w:webHidden/>
+          </w:rPr>
+          <w:tab/>
+        </w:r>
+        <w:r>
+          <w:rPr>
+            <w:noProof/>
+            <w:webHidden/>
+          </w:rPr>
+          <w:fldChar w:fldCharType="begin"/>
+        </w:r>
+        <w:r>
+          <w:rPr>
+            <w:noProof/>
+            <w:webHidden/>
+          </w:rPr>
+          <w:instrText xml:space="preserve"> PAGEREF _Toc163587986 \h </w:instrText>
+        </w:r>
+        <w:r>
+          <w:rPr>
+            <w:noProof/>
+            <w:webHidden/>
+          </w:rPr>
+        </w:r>
+        <w:r>
+          <w:rPr>
+            <w:noProof/>
+            <w:webHidden/>
+          </w:rPr>
+          <w:fldChar w:fldCharType="separate"/>
+        </w:r>
+        <w:r>
+          <w:rPr>
+            <w:noProof/>
+            <w:webHidden/>
+          </w:rPr>
+          <w:t>6</w:t>
+        </w:r>
+        <w:r>
+          <w:rPr>
+            <w:noProof/>
+            <w:webHidden/>
+          </w:rPr>
+          <w:fldChar w:fldCharType="end"/>
+        </w:r>
+      </w:hyperlink>
+    </w:p>
+    <w:p>
+      <w:pPr>
+        <w:pStyle w:val="TOC3"/>
+        <w:tabs>
+          <w:tab w:val="left" w:pos="1320"/>
+          <w:tab w:val="right" w:leader="dot" w:pos="8778"/>
+        </w:tabs>
+        <w:rPr>
+          <w:noProof/>
+          <w:kern w:val="2"/>
+          <w14:ligatures w14:val="standardContextual"/>
+        </w:rPr>
+      </w:pPr>
+      <w:hyperlink w:anchor="_Toc163587987" w:history="1">
+        <w:r>
+          <w:rPr>
+            <w:rStyle w:val="Hyperlink"/>
+            <w:b/>
+            <w:bCs/>
+            <w:noProof/>
+          </w:rPr>
+          <w:t>3.1.1.</w:t>
+        </w:r>
+        <w:r>
+          <w:rPr>
+            <w:noProof/>
+            <w:kern w:val="2"/>
+            <w14:ligatures w14:val="standardContextual"/>
+          </w:rPr>
+          <w:tab/>
+        </w:r>
+        <w:r>
+          <w:rPr>
+            <w:rStyle w:val="Hyperlink"/>
+            <w:b/>
+            <w:bCs/>
+            <w:noProof/>
+          </w:rPr>
+          <w:t>Xây dựng khung nhìn</w:t>
+        </w:r>
+        <w:r>
+          <w:rPr>
+            <w:noProof/>
+            <w:webHidden/>
+          </w:rPr>
+          <w:tab/>
+        </w:r>
+        <w:r>
+          <w:rPr>
+            <w:noProof/>
+            <w:webHidden/>
+          </w:rPr>
+          <w:fldChar w:fldCharType="begin"/>
+        </w:r>
+        <w:r>
+          <w:rPr>
+            <w:noProof/>
+            <w:webHidden/>
+          </w:rPr>
+          <w:instrText xml:space="preserve"> PAGEREF _Toc163587987 \h </w:instrText>
+        </w:r>
+        <w:r>
+          <w:rPr>
+            <w:noProof/>
+            <w:webHidden/>
+          </w:rPr>
+        </w:r>
+        <w:r>
+          <w:rPr>
+            <w:noProof/>
+            <w:webHidden/>
+          </w:rPr>
+          <w:fldChar w:fldCharType="separate"/>
+        </w:r>
+        <w:r>
+          <w:rPr>
+            <w:noProof/>
+            <w:webHidden/>
+          </w:rPr>
+          <w:t>6</w:t>
+        </w:r>
+        <w:r>
+          <w:rPr>
+            <w:noProof/>
+            <w:webHidden/>
+          </w:rPr>
+          <w:fldChar w:fldCharType="end"/>
+        </w:r>
+      </w:hyperlink>
+    </w:p>
+    <w:p>
+      <w:pPr>
+        <w:pStyle w:val="TOC3"/>
+        <w:tabs>
+          <w:tab w:val="left" w:pos="1320"/>
+          <w:tab w:val="right" w:leader="dot" w:pos="8778"/>
+        </w:tabs>
+        <w:rPr>
+          <w:noProof/>
+          <w:kern w:val="2"/>
+          <w14:ligatures w14:val="standardContextual"/>
+        </w:rPr>
+      </w:pPr>
+      <w:hyperlink w:anchor="_Toc163587988" w:history="1">
+        <w:r>
+          <w:rPr>
+            <w:rStyle w:val="Hyperlink"/>
+            <w:b/>
+            <w:bCs/>
+            <w:noProof/>
+          </w:rPr>
+          <w:t>3.1.2.</w:t>
+        </w:r>
+        <w:r>
+          <w:rPr>
+            <w:noProof/>
+            <w:kern w:val="2"/>
+            <w14:ligatures w14:val="standardContextual"/>
+          </w:rPr>
+          <w:tab/>
+        </w:r>
+        <w:r>
+          <w:rPr>
+            <w:rStyle w:val="Hyperlink"/>
+            <w:b/>
+            <w:bCs/>
+            <w:noProof/>
+          </w:rPr>
+          <w:t>Thiết lập môi trường</w:t>
+        </w:r>
+        <w:r>
+          <w:rPr>
+            <w:noProof/>
+            <w:webHidden/>
+          </w:rPr>
+          <w:tab/>
+        </w:r>
+        <w:r>
+          <w:rPr>
+            <w:noProof/>
+            <w:webHidden/>
+          </w:rPr>
+          <w:fldChar w:fldCharType="begin"/>
+        </w:r>
+        <w:r>
+          <w:rPr>
+            <w:noProof/>
+            <w:webHidden/>
+          </w:rPr>
+          <w:instrText xml:space="preserve"> PAGEREF _Toc163587988 \h </w:instrText>
+        </w:r>
+        <w:r>
+          <w:rPr>
+            <w:noProof/>
+            <w:webHidden/>
+          </w:rPr>
+        </w:r>
+        <w:r>
+          <w:rPr>
+            <w:noProof/>
+            <w:webHidden/>
+          </w:rPr>
+          <w:fldChar w:fldCharType="separate"/>
+        </w:r>
+        <w:r>
+          <w:rPr>
+            <w:noProof/>
+            <w:webHidden/>
+          </w:rPr>
+          <w:t>7</w:t>
+        </w:r>
+        <w:r>
+          <w:rPr>
+            <w:noProof/>
+            <w:webHidden/>
+          </w:rPr>
+          <w:fldChar w:fldCharType="end"/>
+        </w:r>
+      </w:hyperlink>
+    </w:p>
+    <w:p>
+      <w:pPr>
+        <w:pStyle w:val="TOC3"/>
+        <w:tabs>
+          <w:tab w:val="left" w:pos="1320"/>
+          <w:tab w:val="right" w:leader="dot" w:pos="8778"/>
+        </w:tabs>
+        <w:rPr>
+          <w:noProof/>
+          <w:kern w:val="2"/>
+          <w14:ligatures w14:val="standardContextual"/>
+        </w:rPr>
+      </w:pPr>
+      <w:hyperlink w:anchor="_Toc163587989" w:history="1">
+        <w:r>
+          <w:rPr>
+            <w:rStyle w:val="Hyperlink"/>
+            <w:b/>
+            <w:bCs/>
+            <w:noProof/>
+          </w:rPr>
+          <w:t>3.1.3.</w:t>
+        </w:r>
+        <w:r>
+          <w:rPr>
+            <w:noProof/>
+            <w:kern w:val="2"/>
+            <w14:ligatures w14:val="standardContextual"/>
+          </w:rPr>
+          <w:tab/>
+        </w:r>
+        <w:r>
+          <w:rPr>
+            <w:rStyle w:val="Hyperlink"/>
+            <w:b/>
+            <w:bCs/>
+            <w:noProof/>
+          </w:rPr>
+          <w:t>Xây dựng background</w:t>
+        </w:r>
+        <w:r>
+          <w:rPr>
+            <w:noProof/>
+            <w:webHidden/>
+          </w:rPr>
+          <w:tab/>
+        </w:r>
+        <w:r>
+          <w:rPr>
+            <w:noProof/>
+            <w:webHidden/>
+          </w:rPr>
+          <w:fldChar w:fldCharType="begin"/>
+        </w:r>
+        <w:r>
+          <w:rPr>
+            <w:noProof/>
+            <w:webHidden/>
+          </w:rPr>
+          <w:instrText xml:space="preserve"> PAGEREF _Toc163587989 \h </w:instrText>
+        </w:r>
+        <w:r>
+          <w:rPr>
+            <w:noProof/>
+            <w:webHidden/>
+          </w:rPr>
+        </w:r>
+        <w:r>
+          <w:rPr>
+            <w:noProof/>
+            <w:webHidden/>
+          </w:rPr>
+          <w:fldChar w:fldCharType="separate"/>
+        </w:r>
+        <w:r>
+          <w:rPr>
+            <w:noProof/>
+            <w:webHidden/>
+          </w:rPr>
+          <w:t>7</w:t>
+        </w:r>
+        <w:r>
+          <w:rPr>
+            <w:noProof/>
+            <w:webHidden/>
+          </w:rPr>
+          <w:fldChar w:fldCharType="end"/>
+        </w:r>
+      </w:hyperlink>
+    </w:p>
+    <w:p>
+      <w:pPr>
+        <w:pStyle w:val="TOC3"/>
+        <w:tabs>
+          <w:tab w:val="left" w:pos="1320"/>
+          <w:tab w:val="right" w:leader="dot" w:pos="8778"/>
+        </w:tabs>
+        <w:rPr>
+          <w:noProof/>
+          <w:kern w:val="2"/>
+          <w14:ligatures w14:val="standardContextual"/>
+        </w:rPr>
+      </w:pPr>
+      <w:hyperlink w:anchor="_Toc163587990" w:history="1">
+        <w:r>
+          <w:rPr>
+            <w:rStyle w:val="Hyperlink"/>
+            <w:b/>
+            <w:bCs/>
+            <w:noProof/>
+          </w:rPr>
+          <w:t>3.1.4.</w:t>
+        </w:r>
+        <w:r>
+          <w:rPr>
+            <w:noProof/>
+            <w:kern w:val="2"/>
+            <w14:ligatures w14:val="standardContextual"/>
+          </w:rPr>
+          <w:tab/>
+        </w:r>
+        <w:r>
+          <w:rPr>
+            <w:rStyle w:val="Hyperlink"/>
+            <w:b/>
+            <w:bCs/>
+            <w:noProof/>
+          </w:rPr>
+          <w:t>Xây dựng nhân vật</w:t>
+        </w:r>
+        <w:r>
+          <w:rPr>
+            <w:noProof/>
+            <w:webHidden/>
+          </w:rPr>
+          <w:tab/>
+        </w:r>
+        <w:r>
+          <w:rPr>
+            <w:noProof/>
+            <w:webHidden/>
+          </w:rPr>
+          <w:fldChar w:fldCharType="begin"/>
+        </w:r>
+        <w:r>
+          <w:rPr>
+            <w:noProof/>
+            <w:webHidden/>
+          </w:rPr>
+          <w:instrText xml:space="preserve"> PAGEREF _Toc163587990 \h </w:instrText>
+        </w:r>
+        <w:r>
+          <w:rPr>
+            <w:noProof/>
+            <w:webHidden/>
+          </w:rPr>
+        </w:r>
+        <w:r>
+          <w:rPr>
+            <w:noProof/>
+            <w:webHidden/>
+          </w:rPr>
+          <w:fldChar w:fldCharType="separate"/>
+        </w:r>
+        <w:r>
+          <w:rPr>
+            <w:noProof/>
+            <w:webHidden/>
+          </w:rPr>
+          <w:t>7</w:t>
+        </w:r>
+        <w:r>
+          <w:rPr>
+            <w:noProof/>
+            <w:webHidden/>
+          </w:rPr>
+          <w:fldChar w:fldCharType="end"/>
+        </w:r>
+      </w:hyperlink>
+    </w:p>
+    <w:p>
+      <w:pPr>
+        <w:pStyle w:val="TOC3"/>
+        <w:tabs>
+          <w:tab w:val="left" w:pos="1320"/>
+          <w:tab w:val="right" w:leader="dot" w:pos="8778"/>
+        </w:tabs>
+        <w:rPr>
+          <w:noProof/>
+          <w:kern w:val="2"/>
+          <w14:ligatures w14:val="standardContextual"/>
+        </w:rPr>
+      </w:pPr>
+      <w:hyperlink w:anchor="_Toc163587991" w:history="1">
+        <w:r>
+          <w:rPr>
+            <w:rStyle w:val="Hyperlink"/>
+            <w:b/>
+            <w:bCs/>
+            <w:noProof/>
+          </w:rPr>
+          <w:t>3.1.5.</w:t>
+        </w:r>
+        <w:r>
+          <w:rPr>
+            <w:noProof/>
+            <w:kern w:val="2"/>
+            <w14:ligatures w14:val="standardContextual"/>
+          </w:rPr>
+          <w:tab/>
+        </w:r>
+        <w:r>
+          <w:rPr>
+            <w:rStyle w:val="Hyperlink"/>
+            <w:b/>
+            <w:bCs/>
+            <w:noProof/>
+          </w:rPr>
+          <w:t>Xây dựng quái</w:t>
+        </w:r>
+        <w:r>
+          <w:rPr>
+            <w:noProof/>
+            <w:webHidden/>
+          </w:rPr>
+          <w:tab/>
+        </w:r>
+        <w:r>
+          <w:rPr>
+            <w:noProof/>
+            <w:webHidden/>
+          </w:rPr>
+          <w:fldChar w:fldCharType="begin"/>
+        </w:r>
+        <w:r>
+          <w:rPr>
+            <w:noProof/>
+            <w:webHidden/>
+          </w:rPr>
+          <w:instrText xml:space="preserve"> PAGEREF _Toc163587991 \h </w:instrText>
+        </w:r>
+        <w:r>
+          <w:rPr>
+            <w:noProof/>
+            <w:webHidden/>
+          </w:rPr>
+        </w:r>
+        <w:r>
+          <w:rPr>
+            <w:noProof/>
+            <w:webHidden/>
+          </w:rPr>
+          <w:fldChar w:fldCharType="separate"/>
+        </w:r>
+        <w:r>
+          <w:rPr>
+            <w:noProof/>
+            <w:webHidden/>
+          </w:rPr>
+          <w:t>7</w:t>
+        </w:r>
+        <w:r>
+          <w:rPr>
+            <w:noProof/>
+            <w:webHidden/>
+          </w:rPr>
+          <w:fldChar w:fldCharType="end"/>
+        </w:r>
+      </w:hyperlink>
+    </w:p>
+    <w:p>
+      <w:pPr>
+        <w:pStyle w:val="TOC2"/>
+        <w:tabs>
+          <w:tab w:val="left" w:pos="880"/>
+          <w:tab w:val="right" w:leader="dot" w:pos="8778"/>
+        </w:tabs>
+        <w:rPr>
+          <w:noProof/>
+          <w:kern w:val="2"/>
+          <w14:ligatures w14:val="standardContextual"/>
+        </w:rPr>
+      </w:pPr>
+      <w:hyperlink w:anchor="_Toc163587992" w:history="1">
+        <w:r>
+          <w:rPr>
+            <w:rStyle w:val="Hyperlink"/>
+            <w:b/>
+            <w:bCs/>
+            <w:noProof/>
+          </w:rPr>
+          <w:t>3.2.</w:t>
+        </w:r>
+        <w:r>
+          <w:rPr>
+            <w:noProof/>
+            <w:kern w:val="2"/>
+            <w14:ligatures w14:val="standardContextual"/>
+          </w:rPr>
+          <w:tab/>
+        </w:r>
+        <w:r>
+          <w:rPr>
+            <w:rStyle w:val="Hyperlink"/>
+            <w:b/>
+            <w:bCs/>
+            <w:noProof/>
+          </w:rPr>
+          <w:t>Hoạt động của trò chơi</w:t>
+        </w:r>
+        <w:r>
+          <w:rPr>
+            <w:noProof/>
+            <w:webHidden/>
+          </w:rPr>
+          <w:tab/>
+        </w:r>
+        <w:r>
+          <w:rPr>
+            <w:noProof/>
+            <w:webHidden/>
+          </w:rPr>
+          <w:fldChar w:fldCharType="begin"/>
+        </w:r>
+        <w:r>
+          <w:rPr>
+            <w:noProof/>
+            <w:webHidden/>
+          </w:rPr>
+          <w:instrText xml:space="preserve"> PAGEREF _Toc163587992 \h </w:instrText>
+        </w:r>
+        <w:r>
+          <w:rPr>
+            <w:noProof/>
+            <w:webHidden/>
+          </w:rPr>
+        </w:r>
+        <w:r>
+          <w:rPr>
+            <w:noProof/>
+            <w:webHidden/>
+          </w:rPr>
+          <w:fldChar w:fldCharType="separate"/>
+        </w:r>
+        <w:r>
+          <w:rPr>
+            <w:noProof/>
+            <w:webHidden/>
+          </w:rPr>
+          <w:t>7</w:t>
+        </w:r>
+        <w:r>
+          <w:rPr>
+            <w:noProof/>
+            <w:webHidden/>
+          </w:rPr>
+          <w:fldChar w:fldCharType="end"/>
+        </w:r>
+      </w:hyperlink>
+    </w:p>
+    <w:p>
+      <w:pPr>
+        <w:pStyle w:val="TOC3"/>
+        <w:tabs>
+          <w:tab w:val="left" w:pos="1320"/>
+          <w:tab w:val="right" w:leader="dot" w:pos="8778"/>
+        </w:tabs>
+        <w:rPr>
+          <w:noProof/>
+          <w:kern w:val="2"/>
+          <w14:ligatures w14:val="standardContextual"/>
+        </w:rPr>
+      </w:pPr>
+      <w:hyperlink w:anchor="_Toc163587993" w:history="1">
+        <w:r>
+          <w:rPr>
+            <w:rStyle w:val="Hyperlink"/>
+            <w:b/>
+            <w:bCs/>
+            <w:noProof/>
+          </w:rPr>
+          <w:t>3.2.1.</w:t>
+        </w:r>
+        <w:r>
+          <w:rPr>
+            <w:noProof/>
+            <w:kern w:val="2"/>
+            <w14:ligatures w14:val="standardContextual"/>
+          </w:rPr>
+          <w:tab/>
+        </w:r>
+        <w:r>
+          <w:rPr>
+            <w:rStyle w:val="Hyperlink"/>
+            <w:b/>
+            <w:bCs/>
+            <w:noProof/>
+          </w:rPr>
+          <w:t>Di chuyển</w:t>
+        </w:r>
+        <w:r>
+          <w:rPr>
+            <w:noProof/>
+            <w:webHidden/>
+          </w:rPr>
+          <w:tab/>
+        </w:r>
+        <w:r>
+          <w:rPr>
+            <w:noProof/>
+            <w:webHidden/>
+          </w:rPr>
+          <w:fldChar w:fldCharType="begin"/>
+        </w:r>
+        <w:r>
+          <w:rPr>
+            <w:noProof/>
+            <w:webHidden/>
+          </w:rPr>
+          <w:instrText xml:space="preserve"> PAGEREF _Toc163587993 \h </w:instrText>
+        </w:r>
+        <w:r>
+          <w:rPr>
+            <w:noProof/>
+            <w:webHidden/>
+          </w:rPr>
+        </w:r>
+        <w:r>
+          <w:rPr>
+            <w:noProof/>
+            <w:webHidden/>
+          </w:rPr>
+          <w:fldChar w:fldCharType="separate"/>
+        </w:r>
+        <w:r>
+          <w:rPr>
+            <w:noProof/>
+            <w:webHidden/>
+          </w:rPr>
+          <w:t>7</w:t>
+        </w:r>
+        <w:r>
+          <w:rPr>
+            <w:noProof/>
+            <w:webHidden/>
+          </w:rPr>
+          <w:fldChar w:fldCharType="end"/>
+        </w:r>
+      </w:hyperlink>
+    </w:p>
+    <w:p>
+      <w:pPr>
+        <w:pStyle w:val="TOC3"/>
+        <w:tabs>
+          <w:tab w:val="left" w:pos="1320"/>
+          <w:tab w:val="right" w:leader="dot" w:pos="8778"/>
+        </w:tabs>
+        <w:rPr>
+          <w:noProof/>
+          <w:kern w:val="2"/>
+          <w14:ligatures w14:val="standardContextual"/>
+        </w:rPr>
+      </w:pPr>
+      <w:hyperlink w:anchor="_Toc163587994" w:history="1">
+        <w:r>
+          <w:rPr>
+            <w:rStyle w:val="Hyperlink"/>
+            <w:b/>
+            <w:bCs/>
+            <w:noProof/>
+          </w:rPr>
+          <w:t>3.2.2.</w:t>
+        </w:r>
+        <w:r>
+          <w:rPr>
+            <w:noProof/>
+            <w:kern w:val="2"/>
+            <w14:ligatures w14:val="standardContextual"/>
+          </w:rPr>
+          <w:tab/>
+        </w:r>
+        <w:r>
+          <w:rPr>
+            <w:rStyle w:val="Hyperlink"/>
+            <w:b/>
+            <w:bCs/>
+            <w:noProof/>
+          </w:rPr>
+          <w:t>Tấn công</w:t>
+        </w:r>
+        <w:r>
+          <w:rPr>
+            <w:noProof/>
+            <w:webHidden/>
+          </w:rPr>
+          <w:tab/>
+        </w:r>
+        <w:r>
+          <w:rPr>
+            <w:noProof/>
+            <w:webHidden/>
+          </w:rPr>
+          <w:fldChar w:fldCharType="begin"/>
+        </w:r>
+        <w:r>
+          <w:rPr>
+            <w:noProof/>
+            <w:webHidden/>
+          </w:rPr>
+          <w:instrText xml:space="preserve"> PAGEREF _Toc163587994 \h </w:instrText>
+        </w:r>
+        <w:r>
+          <w:rPr>
+            <w:noProof/>
+            <w:webHidden/>
+          </w:rPr>
+        </w:r>
+        <w:r>
+          <w:rPr>
+            <w:noProof/>
+            <w:webHidden/>
+          </w:rPr>
+          <w:fldChar w:fldCharType="separate"/>
+        </w:r>
+        <w:r>
+          <w:rPr>
+            <w:noProof/>
+            <w:webHidden/>
+          </w:rPr>
+          <w:t>7</w:t>
+        </w:r>
+        <w:r>
+          <w:rPr>
+            <w:noProof/>
+            <w:webHidden/>
+          </w:rPr>
+          <w:fldChar w:fldCharType="end"/>
+        </w:r>
+      </w:hyperlink>
+    </w:p>
+    <w:p>
+      <w:pPr>
+        <w:pStyle w:val="TOC2"/>
+        <w:tabs>
+          <w:tab w:val="left" w:pos="880"/>
+          <w:tab w:val="right" w:leader="dot" w:pos="8778"/>
+        </w:tabs>
+        <w:rPr>
+          <w:noProof/>
+          <w:kern w:val="2"/>
+          <w14:ligatures w14:val="standardContextual"/>
+        </w:rPr>
+      </w:pPr>
+      <w:hyperlink w:anchor="_Toc163587995" w:history="1">
+        <w:r>
+          <w:rPr>
+            <w:rStyle w:val="Hyperlink"/>
+            <w:b/>
+            <w:bCs/>
+            <w:noProof/>
+          </w:rPr>
+          <w:t>3.3.</w:t>
+        </w:r>
+        <w:r>
+          <w:rPr>
+            <w:noProof/>
+            <w:kern w:val="2"/>
+            <w14:ligatures w14:val="standardContextual"/>
+          </w:rPr>
+          <w:tab/>
+        </w:r>
+        <w:r>
+          <w:rPr>
+            <w:rStyle w:val="Hyperlink"/>
+            <w:b/>
+            <w:bCs/>
+            <w:noProof/>
+          </w:rPr>
+          <w:t>Demo</w:t>
+        </w:r>
+        <w:r>
+          <w:rPr>
+            <w:noProof/>
+            <w:webHidden/>
+          </w:rPr>
+          <w:tab/>
+        </w:r>
+        <w:r>
+          <w:rPr>
+            <w:noProof/>
+            <w:webHidden/>
+          </w:rPr>
+          <w:fldChar w:fldCharType="begin"/>
+        </w:r>
+        <w:r>
+          <w:rPr>
+            <w:noProof/>
+            <w:webHidden/>
+          </w:rPr>
+          <w:instrText xml:space="preserve"> PAGEREF _Toc163587995 \h </w:instrText>
+        </w:r>
+        <w:r>
+          <w:rPr>
+            <w:noProof/>
+            <w:webHidden/>
+          </w:rPr>
+        </w:r>
+        <w:r>
+          <w:rPr>
+            <w:noProof/>
+            <w:webHidden/>
+          </w:rPr>
+          <w:fldChar w:fldCharType="separate"/>
+        </w:r>
+        <w:r>
+          <w:rPr>
+            <w:noProof/>
+            <w:webHidden/>
+          </w:rPr>
+          <w:t>8</w:t>
+        </w:r>
+        <w:r>
+          <w:rPr>
+            <w:noProof/>
+            <w:webHidden/>
+          </w:rPr>
+          <w:fldChar w:fldCharType="end"/>
+        </w:r>
+      </w:hyperlink>
+    </w:p>
+    <w:p>
+      <w:pPr>
+        <w:pStyle w:val="TOC3"/>
+        <w:tabs>
+          <w:tab w:val="left" w:pos="1320"/>
+          <w:tab w:val="right" w:leader="dot" w:pos="8778"/>
+        </w:tabs>
+        <w:rPr>
+          <w:noProof/>
+          <w:kern w:val="2"/>
+          <w14:ligatures w14:val="standardContextual"/>
+        </w:rPr>
+      </w:pPr>
+      <w:hyperlink w:anchor="_Toc163587996" w:history="1">
+        <w:r>
+          <w:rPr>
+            <w:rStyle w:val="Hyperlink"/>
+            <w:b/>
+            <w:bCs/>
+            <w:noProof/>
+          </w:rPr>
+          <w:t>3.3.1.</w:t>
+        </w:r>
+        <w:r>
+          <w:rPr>
+            <w:noProof/>
+            <w:kern w:val="2"/>
+            <w14:ligatures w14:val="standardContextual"/>
+          </w:rPr>
+          <w:tab/>
+        </w:r>
+        <w:r>
+          <w:rPr>
+            <w:rStyle w:val="Hyperlink"/>
+            <w:b/>
+            <w:bCs/>
+            <w:noProof/>
+          </w:rPr>
+          <w:t>Giao diện chính</w:t>
+        </w:r>
+        <w:r>
+          <w:rPr>
+            <w:noProof/>
+            <w:webHidden/>
+          </w:rPr>
+          <w:tab/>
+        </w:r>
+        <w:r>
+          <w:rPr>
+            <w:noProof/>
+            <w:webHidden/>
+          </w:rPr>
+          <w:fldChar w:fldCharType="begin"/>
+        </w:r>
+        <w:r>
+          <w:rPr>
+            <w:noProof/>
+            <w:webHidden/>
+          </w:rPr>
+          <w:instrText xml:space="preserve"> PAGEREF _Toc163587996 \h </w:instrText>
+        </w:r>
+        <w:r>
+          <w:rPr>
+            <w:noProof/>
+            <w:webHidden/>
+          </w:rPr>
+        </w:r>
+        <w:r>
+          <w:rPr>
+            <w:noProof/>
+            <w:webHidden/>
+          </w:rPr>
+          <w:fldChar w:fldCharType="separate"/>
+        </w:r>
+        <w:r>
+          <w:rPr>
+            <w:noProof/>
+            <w:webHidden/>
+          </w:rPr>
+          <w:t>8</w:t>
+        </w:r>
+        <w:r>
+          <w:rPr>
+            <w:noProof/>
+            <w:webHidden/>
+          </w:rPr>
+          <w:fldChar w:fldCharType="end"/>
+        </w:r>
+      </w:hyperlink>
+    </w:p>
+    <w:p>
+      <w:pPr>
+        <w:pStyle w:val="TOC3"/>
+        <w:tabs>
+          <w:tab w:val="left" w:pos="1320"/>
+          <w:tab w:val="right" w:leader="dot" w:pos="8778"/>
+        </w:tabs>
+        <w:rPr>
+          <w:noProof/>
+          <w:kern w:val="2"/>
+          <w14:ligatures w14:val="standardContextual"/>
+        </w:rPr>
+      </w:pPr>
+      <w:hyperlink w:anchor="_Toc163587997" w:history="1">
+        <w:r>
+          <w:rPr>
+            <w:rStyle w:val="Hyperlink"/>
+            <w:b/>
+            <w:bCs/>
+            <w:noProof/>
+          </w:rPr>
+          <w:t>3.3.2.</w:t>
+        </w:r>
+        <w:r>
+          <w:rPr>
+            <w:noProof/>
+            <w:kern w:val="2"/>
+            <w14:ligatures w14:val="standardContextual"/>
+          </w:rPr>
+          <w:tab/>
+        </w:r>
+        <w:r>
+          <w:rPr>
+            <w:rStyle w:val="Hyperlink"/>
+            <w:b/>
+            <w:bCs/>
+            <w:noProof/>
+          </w:rPr>
+          <w:t>Hệ thống vũ khí và phép thuật</w:t>
+        </w:r>
+        <w:r>
+          <w:rPr>
+            <w:noProof/>
+            <w:webHidden/>
+          </w:rPr>
+          <w:tab/>
+        </w:r>
+        <w:r>
+          <w:rPr>
+            <w:noProof/>
+            <w:webHidden/>
+          </w:rPr>
+          <w:fldChar w:fldCharType="begin"/>
+        </w:r>
+        <w:r>
+          <w:rPr>
+            <w:noProof/>
+            <w:webHidden/>
+          </w:rPr>
+          <w:instrText xml:space="preserve"> PAGEREF _Toc163587997 \h </w:instrText>
+        </w:r>
+        <w:r>
+          <w:rPr>
+            <w:noProof/>
+            <w:webHidden/>
+          </w:rPr>
+        </w:r>
+        <w:r>
+          <w:rPr>
+            <w:noProof/>
+            <w:webHidden/>
+          </w:rPr>
+          <w:fldChar w:fldCharType="separate"/>
+        </w:r>
+        <w:r>
+          <w:rPr>
+            <w:noProof/>
+            <w:webHidden/>
+          </w:rPr>
+          <w:t>8</w:t>
+        </w:r>
+        <w:r>
+          <w:rPr>
+            <w:noProof/>
+            <w:webHidden/>
+          </w:rPr>
+          <w:fldChar w:fldCharType="end"/>
+        </w:r>
+      </w:hyperlink>
+    </w:p>
+    <w:p>
+      <w:pPr>
+        <w:pStyle w:val="TOC3"/>
+        <w:tabs>
+          <w:tab w:val="left" w:pos="1320"/>
+          <w:tab w:val="right" w:leader="dot" w:pos="8778"/>
+        </w:tabs>
+        <w:rPr>
+          <w:noProof/>
+          <w:kern w:val="2"/>
+          <w14:ligatures w14:val="standardContextual"/>
+        </w:rPr>
+      </w:pPr>
+      <w:hyperlink w:anchor="_Toc163587998" w:history="1">
+        <w:r>
+          <w:rPr>
+            <w:rStyle w:val="Hyperlink"/>
+            <w:b/>
+            <w:bCs/>
+            <w:noProof/>
+          </w:rPr>
+          <w:t>3.3.3.</w:t>
+        </w:r>
+        <w:r>
+          <w:rPr>
+            <w:noProof/>
+            <w:kern w:val="2"/>
+            <w14:ligatures w14:val="standardContextual"/>
+          </w:rPr>
+          <w:tab/>
+        </w:r>
+        <w:r>
+          <w:rPr>
+            <w:rStyle w:val="Hyperlink"/>
+            <w:b/>
+            <w:bCs/>
+            <w:noProof/>
+          </w:rPr>
+          <w:t>Hệ thống nâng cấp nhân vật</w:t>
+        </w:r>
+        <w:r>
+          <w:rPr>
+            <w:noProof/>
+            <w:webHidden/>
+          </w:rPr>
+          <w:tab/>
+        </w:r>
+        <w:r>
+          <w:rPr>
+            <w:noProof/>
+            <w:webHidden/>
+          </w:rPr>
+          <w:fldChar w:fldCharType="begin"/>
+        </w:r>
+        <w:r>
+          <w:rPr>
+            <w:noProof/>
+            <w:webHidden/>
+          </w:rPr>
+          <w:instrText xml:space="preserve"> PAGEREF _Toc163587998 \h </w:instrText>
+        </w:r>
+        <w:r>
+          <w:rPr>
+            <w:noProof/>
+            <w:webHidden/>
+          </w:rPr>
+        </w:r>
+        <w:r>
+          <w:rPr>
+            <w:noProof/>
+            <w:webHidden/>
+          </w:rPr>
+          <w:fldChar w:fldCharType="separate"/>
+        </w:r>
+        <w:r>
+          <w:rPr>
+            <w:noProof/>
+            <w:webHidden/>
+          </w:rPr>
+          <w:t>8</w:t>
+        </w:r>
+        <w:r>
+          <w:rPr>
+            <w:noProof/>
+            <w:webHidden/>
+          </w:rPr>
+          <w:fldChar w:fldCharType="end"/>
+        </w:r>
+      </w:hyperlink>
+    </w:p>
+    <w:p>
+      <w:pPr>
+        <w:pStyle w:val="TOC3"/>
+        <w:tabs>
+          <w:tab w:val="left" w:pos="1320"/>
+          <w:tab w:val="right" w:leader="dot" w:pos="8778"/>
+        </w:tabs>
+        <w:rPr>
+          <w:noProof/>
+          <w:kern w:val="2"/>
+          <w14:ligatures w14:val="standardContextual"/>
+        </w:rPr>
+      </w:pPr>
+      <w:hyperlink w:anchor="_Toc163587999" w:history="1">
+        <w:r>
+          <w:rPr>
+            <w:rStyle w:val="Hyperlink"/>
+            <w:b/>
+            <w:bCs/>
+            <w:noProof/>
+          </w:rPr>
+          <w:t>3.3.4.</w:t>
+        </w:r>
+        <w:r>
+          <w:rPr>
+            <w:noProof/>
+            <w:kern w:val="2"/>
+            <w14:ligatures w14:val="standardContextual"/>
+          </w:rPr>
+          <w:tab/>
+        </w:r>
+        <w:r>
+          <w:rPr>
+            <w:rStyle w:val="Hyperlink"/>
+            <w:b/>
+            <w:bCs/>
+            <w:noProof/>
+          </w:rPr>
+          <w:t>Hệ thống quái</w:t>
+        </w:r>
+        <w:r>
+          <w:rPr>
+            <w:noProof/>
+            <w:webHidden/>
+          </w:rPr>
+          <w:tab/>
+        </w:r>
+        <w:r>
+          <w:rPr>
+            <w:noProof/>
+            <w:webHidden/>
+          </w:rPr>
+          <w:fldChar w:fldCharType="begin"/>
+        </w:r>
+        <w:r>
+          <w:rPr>
+            <w:noProof/>
+            <w:webHidden/>
+          </w:rPr>
+          <w:instrText xml:space="preserve"> PAGEREF _Toc163587999 \h </w:instrText>
+        </w:r>
+        <w:r>
+          <w:rPr>
+            <w:noProof/>
+            <w:webHidden/>
+          </w:rPr>
+        </w:r>
+        <w:r>
+          <w:rPr>
+            <w:noProof/>
+            <w:webHidden/>
+          </w:rPr>
+          <w:fldChar w:fldCharType="separate"/>
+        </w:r>
+        <w:r>
+          <w:rPr>
+            <w:noProof/>
+            <w:webHidden/>
+          </w:rPr>
+          <w:t>8</w:t>
+        </w:r>
+        <w:r>
+          <w:rPr>
+            <w:noProof/>
+            <w:webHidden/>
+          </w:rPr>
+          <w:fldChar w:fldCharType="end"/>
+        </w:r>
+      </w:hyperlink>
+    </w:p>
+    <w:p>
+      <w:pPr>
+        <w:pStyle w:val="TOC2"/>
+        <w:tabs>
+          <w:tab w:val="left" w:pos="880"/>
+          <w:tab w:val="right" w:leader="dot" w:pos="8778"/>
+        </w:tabs>
+        <w:rPr>
+          <w:noProof/>
+          <w:kern w:val="2"/>
+          <w14:ligatures w14:val="standardContextual"/>
+        </w:rPr>
+      </w:pPr>
+      <w:hyperlink w:anchor="_Toc163588000" w:history="1">
+        <w:r>
+          <w:rPr>
+            <w:rStyle w:val="Hyperlink"/>
+            <w:b/>
+            <w:bCs/>
+            <w:noProof/>
+          </w:rPr>
+          <w:t>3.4.</w:t>
+        </w:r>
+        <w:r>
+          <w:rPr>
+            <w:noProof/>
+            <w:kern w:val="2"/>
+            <w14:ligatures w14:val="standardContextual"/>
+          </w:rPr>
+          <w:tab/>
+        </w:r>
+        <w:r>
+          <w:rPr>
+            <w:rStyle w:val="Hyperlink"/>
+            <w:b/>
+            <w:bCs/>
+            <w:noProof/>
+          </w:rPr>
+          <w:t>Link source code</w:t>
+        </w:r>
+        <w:r>
+          <w:rPr>
+            <w:noProof/>
+            <w:webHidden/>
+          </w:rPr>
+          <w:tab/>
+        </w:r>
+        <w:r>
+          <w:rPr>
+            <w:noProof/>
+            <w:webHidden/>
+          </w:rPr>
+          <w:fldChar w:fldCharType="begin"/>
+        </w:r>
+        <w:r>
+          <w:rPr>
+            <w:noProof/>
+            <w:webHidden/>
+          </w:rPr>
+          <w:instrText xml:space="preserve"> PAGEREF _Toc163588000 \h </w:instrText>
+        </w:r>
+        <w:r>
+          <w:rPr>
+            <w:noProof/>
+            <w:webHidden/>
+          </w:rPr>
+        </w:r>
+        <w:r>
+          <w:rPr>
+            <w:noProof/>
+            <w:webHidden/>
+          </w:rPr>
+          <w:fldChar w:fldCharType="separate"/>
+        </w:r>
+        <w:r>
+          <w:rPr>
+            <w:noProof/>
+            <w:webHidden/>
+          </w:rPr>
+          <w:t>8</w:t>
+        </w:r>
+        <w:r>
+          <w:rPr>
+            <w:noProof/>
+            <w:webHidden/>
+          </w:rPr>
+          <w:fldChar w:fldCharType="end"/>
+        </w:r>
+      </w:hyperlink>
+    </w:p>
+    <w:p>
+      <w:pPr>
+        <w:pStyle w:val="TOC1"/>
+        <w:rPr>
+          <w:noProof/>
+          <w:kern w:val="2"/>
+          <w14:ligatures w14:val="standardContextual"/>
+        </w:rPr>
+      </w:pPr>
+      <w:hyperlink w:anchor="_Toc163588001" w:history="1">
+        <w:r>
+          <w:rPr>
+            <w:rStyle w:val="Hyperlink"/>
+            <w:b/>
+            <w:bCs/>
+            <w:noProof/>
+          </w:rPr>
+          <w:t>KẾT QUẢ ĐẠT ĐƯỢC VÀ HƯỚNG PHÁT TRIỂN</w:t>
+        </w:r>
+        <w:r>
+          <w:rPr>
+            <w:noProof/>
+            <w:webHidden/>
+          </w:rPr>
+          <w:tab/>
+        </w:r>
+        <w:r>
+          <w:rPr>
+            <w:noProof/>
+            <w:webHidden/>
+          </w:rPr>
+          <w:fldChar w:fldCharType="begin"/>
+        </w:r>
+        <w:r>
+          <w:rPr>
+            <w:noProof/>
+            <w:webHidden/>
+          </w:rPr>
+          <w:instrText xml:space="preserve"> PAGEREF _Toc163588001 \h </w:instrText>
+        </w:r>
+        <w:r>
+          <w:rPr>
+            <w:noProof/>
+            <w:webHidden/>
+          </w:rPr>
+        </w:r>
+        <w:r>
+          <w:rPr>
+            <w:noProof/>
+            <w:webHidden/>
+          </w:rPr>
+          <w:fldChar w:fldCharType="separate"/>
+        </w:r>
+        <w:r>
+          <w:rPr>
+            <w:noProof/>
+            <w:webHidden/>
+          </w:rPr>
+          <w:t>9</w:t>
+        </w:r>
+        <w:r>
+          <w:rPr>
+            <w:noProof/>
+            <w:webHidden/>
+          </w:rPr>
+          <w:fldChar w:fldCharType="end"/>
+        </w:r>
+      </w:hyperlink>
+    </w:p>
+    <w:p>
+      <w:pPr>
+        <w:pStyle w:val="TOC2"/>
+        <w:tabs>
+          <w:tab w:val="right" w:leader="dot" w:pos="8778"/>
+        </w:tabs>
+        <w:rPr>
+          <w:noProof/>
+          <w:kern w:val="2"/>
+          <w14:ligatures w14:val="standardContextual"/>
+        </w:rPr>
+      </w:pPr>
+      <w:hyperlink w:anchor="_Toc163588002" w:history="1">
+        <w:r>
+          <w:rPr>
+            <w:rStyle w:val="Hyperlink"/>
+            <w:b/>
+            <w:bCs/>
+            <w:noProof/>
+          </w:rPr>
+          <w:t>Kết quả đạt được</w:t>
+        </w:r>
+        <w:r>
+          <w:rPr>
+            <w:noProof/>
+            <w:webHidden/>
+          </w:rPr>
+          <w:tab/>
+        </w:r>
+        <w:r>
+          <w:rPr>
+            <w:noProof/>
+            <w:webHidden/>
+          </w:rPr>
+          <w:fldChar w:fldCharType="begin"/>
+        </w:r>
+        <w:r>
+          <w:rPr>
+            <w:noProof/>
+            <w:webHidden/>
+          </w:rPr>
+          <w:instrText xml:space="preserve"> PAGEREF _Toc163588002 \h </w:instrText>
+        </w:r>
+        <w:r>
+          <w:rPr>
+            <w:noProof/>
+            <w:webHidden/>
+          </w:rPr>
+        </w:r>
+        <w:r>
+          <w:rPr>
+            <w:noProof/>
+            <w:webHidden/>
+          </w:rPr>
+          <w:fldChar w:fldCharType="separate"/>
+        </w:r>
+        <w:r>
+          <w:rPr>
+            <w:noProof/>
+            <w:webHidden/>
+          </w:rPr>
+          <w:t>9</w:t>
+        </w:r>
+        <w:r>
+          <w:rPr>
+            <w:noProof/>
+            <w:webHidden/>
+          </w:rPr>
+          <w:fldChar w:fldCharType="end"/>
+        </w:r>
+      </w:hyperlink>
+    </w:p>
+    <w:p>
+      <w:pPr>
+        <w:pStyle w:val="TOC2"/>
+        <w:tabs>
+          <w:tab w:val="right" w:leader="dot" w:pos="8778"/>
+        </w:tabs>
+        <w:rPr>
+          <w:noProof/>
+          <w:kern w:val="2"/>
+          <w14:ligatures w14:val="standardContextual"/>
+        </w:rPr>
+      </w:pPr>
+      <w:hyperlink w:anchor="_Toc163588003" w:history="1">
+        <w:r>
+          <w:rPr>
+            <w:rStyle w:val="Hyperlink"/>
+            <w:b/>
+            <w:bCs/>
+            <w:noProof/>
+          </w:rPr>
+          <w:t>Hướng phát triển</w:t>
+        </w:r>
+        <w:r>
+          <w:rPr>
+            <w:noProof/>
+            <w:webHidden/>
+          </w:rPr>
+          <w:tab/>
+        </w:r>
+        <w:r>
+          <w:rPr>
+            <w:noProof/>
+            <w:webHidden/>
+          </w:rPr>
+          <w:fldChar w:fldCharType="begin"/>
+        </w:r>
+        <w:r>
+          <w:rPr>
+            <w:noProof/>
+            <w:webHidden/>
+          </w:rPr>
+          <w:instrText xml:space="preserve"> PAGEREF _Toc163588003 \h </w:instrText>
+        </w:r>
+        <w:r>
+          <w:rPr>
+            <w:noProof/>
+            <w:webHidden/>
+          </w:rPr>
+        </w:r>
+        <w:r>
+          <w:rPr>
+            <w:noProof/>
+            <w:webHidden/>
+          </w:rPr>
+          <w:fldChar w:fldCharType="separate"/>
+        </w:r>
+        <w:r>
+          <w:rPr>
+            <w:noProof/>
+            <w:webHidden/>
+          </w:rPr>
+          <w:t>9</w:t>
+        </w:r>
+        <w:r>
+          <w:rPr>
+            <w:noProof/>
+            <w:webHidden/>
+          </w:rPr>
+          <w:fldChar w:fldCharType="end"/>
+        </w:r>
+      </w:hyperlink>
+    </w:p>
+    <w:p>
+      <w:pPr>
+        <w:pStyle w:val="TOC1"/>
+        <w:rPr>
+          <w:noProof/>
+          <w:kern w:val="2"/>
+          <w14:ligatures w14:val="standardContextual"/>
+        </w:rPr>
+      </w:pPr>
+      <w:hyperlink w:anchor="_Toc163588004" w:history="1">
+        <w:r>
+          <w:rPr>
+            <w:rStyle w:val="Hyperlink"/>
+            <w:b/>
+            <w:bCs/>
+            <w:noProof/>
+          </w:rPr>
+          <w:t>TÀI LIỆU THAM KHẢO</w:t>
+        </w:r>
+        <w:r>
+          <w:rPr>
+            <w:noProof/>
+            <w:webHidden/>
+          </w:rPr>
+          <w:tab/>
+        </w:r>
+        <w:r>
+          <w:rPr>
+            <w:noProof/>
+            <w:webHidden/>
+          </w:rPr>
+          <w:fldChar w:fldCharType="begin"/>
+        </w:r>
+        <w:r>
+          <w:rPr>
+            <w:noProof/>
+            <w:webHidden/>
+          </w:rPr>
+          <w:instrText xml:space="preserve"> PAGEREF _Toc163588004 \h </w:instrText>
+        </w:r>
+        <w:r>
+          <w:rPr>
+            <w:noProof/>
+            <w:webHidden/>
+          </w:rPr>
+        </w:r>
+        <w:r>
+          <w:rPr>
+            <w:noProof/>
+            <w:webHidden/>
+          </w:rPr>
+          <w:fldChar w:fldCharType="separate"/>
+        </w:r>
+        <w:r>
+          <w:rPr>
+            <w:noProof/>
+            <w:webHidden/>
+          </w:rPr>
+          <w:t>10</w:t>
         </w:r>
         <w:r>
           <w:rPr>
@@ -2318,7 +5157,7 @@
           <w:bCs/>
         </w:rPr>
       </w:pPr>
-      <w:bookmarkStart w:id="4" w:name="_Toc159225026"/>
+      <w:bookmarkStart w:id="4" w:name="_Toc163587970"/>
       <w:r>
         <w:rPr>
           <w:b/>
@@ -6804,7 +9643,7 @@
           <w:bCs/>
         </w:rPr>
       </w:pPr>
-      <w:bookmarkStart w:id="5" w:name="_Toc159225027"/>
+      <w:bookmarkStart w:id="5" w:name="_Toc163587971"/>
       <w:r>
         <w:rPr>
           <w:b/>
@@ -7050,6 +9889,7 @@
           <w:bCs/>
         </w:rPr>
       </w:pPr>
+      <w:bookmarkStart w:id="6" w:name="_Toc163587972"/>
       <w:r>
         <w:rPr>
           <w:b/>
@@ -7079,6 +9919,7 @@
         </w:rPr>
         <w:t>ĐỀ TÀI</w:t>
       </w:r>
+      <w:bookmarkEnd w:id="6"/>
     </w:p>
     <w:p>
       <w:pPr>
@@ -7095,6 +9936,7 @@
           <w:color w:val="auto"/>
         </w:rPr>
       </w:pPr>
+      <w:bookmarkStart w:id="7" w:name="_Toc163587973"/>
       <w:r>
         <w:rPr>
           <w:b/>
@@ -7111,6 +9953,7 @@
         </w:rPr>
         <w:t xml:space="preserve"> Python</w:t>
       </w:r>
+      <w:bookmarkEnd w:id="7"/>
     </w:p>
     <w:p>
       <w:pPr>
@@ -7127,6 +9970,7 @@
           <w:color w:val="auto"/>
         </w:rPr>
       </w:pPr>
+      <w:bookmarkStart w:id="8" w:name="_Toc163587974"/>
       <w:r>
         <w:rPr>
           <w:b/>
@@ -7135,6 +9979,7 @@
         </w:rPr>
         <w:t>Lịch sử phát triển</w:t>
       </w:r>
+      <w:bookmarkEnd w:id="8"/>
     </w:p>
     <w:p>
       <w:pPr>
@@ -7683,6 +10528,7 @@
           <w:color w:val="auto"/>
         </w:rPr>
       </w:pPr>
+      <w:bookmarkStart w:id="9" w:name="_Toc163587975"/>
       <w:r>
         <w:rPr>
           <w:b/>
@@ -7691,6 +10537,7 @@
         </w:rPr>
         <w:t>So sánh Python với các ngôn ngữ lập trình khác</w:t>
       </w:r>
+      <w:bookmarkEnd w:id="9"/>
     </w:p>
     <w:p>
       <w:pPr>
@@ -8687,6 +11534,7 @@
           <w:color w:val="auto"/>
         </w:rPr>
       </w:pPr>
+      <w:bookmarkStart w:id="10" w:name="_Toc163587976"/>
       <w:r>
         <w:rPr>
           <w:b/>
@@ -8696,6 +11544,7 @@
         <w:lastRenderedPageBreak/>
         <w:t>Giới thiệu về thư viện Pygame</w:t>
       </w:r>
+      <w:bookmarkEnd w:id="10"/>
     </w:p>
     <w:p>
       <w:pPr>
@@ -8788,6 +11637,7 @@
           <w:color w:val="auto"/>
         </w:rPr>
       </w:pPr>
+      <w:bookmarkStart w:id="11" w:name="_Toc163587977"/>
       <w:r>
         <w:rPr>
           <w:b/>
@@ -8796,6 +11646,7 @@
         </w:rPr>
         <w:t>Tính năng của Pygame:</w:t>
       </w:r>
+      <w:bookmarkEnd w:id="11"/>
     </w:p>
     <w:p>
       <w:pPr>
@@ -8908,6 +11759,7 @@
           <w:color w:val="auto"/>
         </w:rPr>
       </w:pPr>
+      <w:bookmarkStart w:id="12" w:name="_Toc163587978"/>
       <w:r>
         <w:rPr>
           <w:b/>
@@ -8916,6 +11768,7 @@
         </w:rPr>
         <w:t>Ưu điểm của Pygame:</w:t>
       </w:r>
+      <w:bookmarkEnd w:id="12"/>
     </w:p>
     <w:p>
       <w:pPr>
@@ -9027,6 +11880,7 @@
           <w:bCs/>
         </w:rPr>
       </w:pPr>
+      <w:bookmarkStart w:id="13" w:name="_Toc163587979"/>
       <w:r>
         <w:rPr>
           <w:b/>
@@ -9049,6 +11903,7 @@
         </w:rPr>
         <w:t>Phân tích và thiết kế</w:t>
       </w:r>
+      <w:bookmarkEnd w:id="13"/>
     </w:p>
     <w:p>
       <w:pPr>
@@ -9065,6 +11920,7 @@
           <w:color w:val="auto"/>
         </w:rPr>
       </w:pPr>
+      <w:bookmarkStart w:id="14" w:name="_Toc163587980"/>
       <w:r>
         <w:rPr>
           <w:b/>
@@ -9089,6 +11945,7 @@
         </w:rPr>
         <w:t>case Diagram</w:t>
       </w:r>
+      <w:bookmarkEnd w:id="14"/>
     </w:p>
     <w:p/>
     <w:p>
@@ -9106,6 +11963,7 @@
           <w:color w:val="auto"/>
         </w:rPr>
       </w:pPr>
+      <w:bookmarkStart w:id="15" w:name="_Toc163587981"/>
       <w:r>
         <w:rPr>
           <w:b/>
@@ -9114,6 +11972,7 @@
         </w:rPr>
         <w:t>Đặc tả Use case</w:t>
       </w:r>
+      <w:bookmarkEnd w:id="15"/>
     </w:p>
     <w:p/>
     <w:p>
@@ -9131,6 +11990,7 @@
           <w:color w:val="auto"/>
         </w:rPr>
       </w:pPr>
+      <w:bookmarkStart w:id="16" w:name="_Toc163587982"/>
       <w:r>
         <w:rPr>
           <w:b/>
@@ -9139,6 +11999,7 @@
         </w:rPr>
         <w:t>Sequence Diagram</w:t>
       </w:r>
+      <w:bookmarkEnd w:id="16"/>
     </w:p>
     <w:p/>
     <w:p>
@@ -9156,14 +12017,24 @@
           <w:color w:val="auto"/>
         </w:rPr>
       </w:pPr>
+      <w:bookmarkStart w:id="17" w:name="_Toc163587983"/>
       <w:r>
         <w:rPr>
           <w:b/>
           <w:bCs/>
           <w:color w:val="auto"/>
         </w:rPr>
-        <w:t>Các thư viện cơ bản được sử dụng trong chương trình</w:t>
-      </w:r>
+        <w:t xml:space="preserve">Các thư viện cơ bản được sử dụng trong </w:t>
+      </w:r>
+      <w:r>
+        <w:rPr>
+          <w:b/>
+          <w:bCs/>
+          <w:color w:val="auto"/>
+        </w:rPr>
+        <w:t>trò chơi</w:t>
+      </w:r>
+      <w:bookmarkEnd w:id="17"/>
     </w:p>
     <w:p/>
     <w:p>
@@ -9181,14 +12052,24 @@
           <w:color w:val="auto"/>
         </w:rPr>
       </w:pPr>
+      <w:bookmarkStart w:id="18" w:name="_Toc163587984"/>
       <w:r>
         <w:rPr>
           <w:b/>
           <w:bCs/>
           <w:color w:val="auto"/>
         </w:rPr>
-        <w:t>Cấu trúc của chương trình</w:t>
-      </w:r>
+        <w:t xml:space="preserve">Cấu trúc của </w:t>
+      </w:r>
+      <w:r>
+        <w:rPr>
+          <w:b/>
+          <w:bCs/>
+          <w:color w:val="auto"/>
+        </w:rPr>
+        <w:t>trò chơi</w:t>
+      </w:r>
+      <w:bookmarkEnd w:id="18"/>
     </w:p>
     <w:p/>
     <w:p>
@@ -9226,21 +12107,44 @@
           <w:bCs/>
         </w:rPr>
       </w:pPr>
+      <w:bookmarkStart w:id="19" w:name="_Toc163587985"/>
       <w:r>
         <w:rPr>
           <w:b/>
           <w:bCs/>
         </w:rPr>
         <w:lastRenderedPageBreak/>
-        <w:t>Chương 3. CÀI ĐẶT</w:t>
+        <w:t xml:space="preserve">Chương 3. </w:t>
       </w:r>
       <w:r>
         <w:rPr>
           <w:b/>
           <w:bCs/>
         </w:rPr>
-        <w:t xml:space="preserve"> CHƯƠNG TRÌNH VÀ DEMO</w:t>
-      </w:r>
+        <w:t>XÂY DỰNG</w:t>
+      </w:r>
+      <w:r>
+        <w:rPr>
+          <w:b/>
+          <w:bCs/>
+        </w:rPr>
+        <w:t xml:space="preserve"> </w:t>
+      </w:r>
+      <w:r>
+        <w:rPr>
+          <w:b/>
+          <w:bCs/>
+        </w:rPr>
+        <w:t>TRÒ CHƠI</w:t>
+      </w:r>
+      <w:r>
+        <w:rPr>
+          <w:b/>
+          <w:bCs/>
+        </w:rPr>
+        <w:t xml:space="preserve"> VÀ DEMO</w:t>
+      </w:r>
+      <w:bookmarkEnd w:id="19"/>
     </w:p>
     <w:p>
       <w:pPr>
@@ -9257,16 +12161,670 @@
           <w:color w:val="auto"/>
         </w:rPr>
       </w:pPr>
+      <w:bookmarkStart w:id="20" w:name="_Toc163587986"/>
       <w:r>
         <w:rPr>
           <w:b/>
           <w:bCs/>
           <w:color w:val="auto"/>
         </w:rPr>
-        <w:t>Cài đặt chương trình</w:t>
-      </w:r>
-    </w:p>
-    <w:p/>
+        <w:t>Xây dựng</w:t>
+      </w:r>
+      <w:r>
+        <w:rPr>
+          <w:b/>
+          <w:bCs/>
+          <w:color w:val="auto"/>
+        </w:rPr>
+        <w:t xml:space="preserve"> chương trình</w:t>
+      </w:r>
+      <w:bookmarkEnd w:id="20"/>
+    </w:p>
+    <w:p>
+      <w:pPr>
+        <w:pStyle w:val="Heading3"/>
+        <w:numPr>
+          <w:ilvl w:val="2"/>
+          <w:numId w:val="28"/>
+        </w:numPr>
+        <w:spacing w:before="240" w:after="240" w:line="360" w:lineRule="auto"/>
+        <w:jc w:val="both"/>
+        <w:rPr>
+          <w:b/>
+          <w:bCs/>
+          <w:color w:val="auto"/>
+        </w:rPr>
+      </w:pPr>
+      <w:bookmarkStart w:id="21" w:name="_Toc163587987"/>
+      <w:r>
+        <w:rPr>
+          <w:b/>
+          <w:bCs/>
+          <w:color w:val="auto"/>
+        </w:rPr>
+        <w:t>Xây dựng khung nhìn</w:t>
+      </w:r>
+      <w:bookmarkEnd w:id="21"/>
+    </w:p>
+    <w:p>
+      <w:pPr>
+        <w:spacing w:before="80" w:after="80" w:line="360" w:lineRule="auto"/>
+        <w:ind w:firstLine="720"/>
+        <w:jc w:val="both"/>
+        <w:rPr>
+          <w:rFonts w:asciiTheme="majorHAnsi" w:hAnsiTheme="majorHAnsi" w:cstheme="majorHAnsi"/>
+          <w:sz w:val="26"/>
+          <w:szCs w:val="26"/>
+        </w:rPr>
+      </w:pPr>
+      <w:r>
+        <w:rPr>
+          <w:rFonts w:asciiTheme="majorHAnsi" w:hAnsiTheme="majorHAnsi" w:cstheme="majorHAnsi"/>
+          <w:sz w:val="26"/>
+          <w:szCs w:val="26"/>
+        </w:rPr>
+        <w:t>Để sử dụng trò chơi ta cần khai báo 2 thư viện: pygame và sys</w:t>
+      </w:r>
+      <w:r>
+        <w:rPr>
+          <w:rFonts w:asciiTheme="majorHAnsi" w:hAnsiTheme="majorHAnsi" w:cstheme="majorHAnsi"/>
+          <w:sz w:val="26"/>
+          <w:szCs w:val="26"/>
+        </w:rPr>
+        <w:t xml:space="preserve"> ở file main.py</w:t>
+      </w:r>
+      <w:r>
+        <w:rPr>
+          <w:rFonts w:asciiTheme="majorHAnsi" w:hAnsiTheme="majorHAnsi" w:cstheme="majorHAnsi"/>
+          <w:sz w:val="26"/>
+          <w:szCs w:val="26"/>
+        </w:rPr>
+        <w:t>.</w:t>
+      </w:r>
+    </w:p>
+    <w:p>
+      <w:pPr>
+        <w:spacing w:before="80" w:after="80" w:line="360" w:lineRule="auto"/>
+        <w:ind w:firstLine="720"/>
+        <w:jc w:val="center"/>
+        <w:rPr>
+          <w:rFonts w:asciiTheme="majorHAnsi" w:hAnsiTheme="majorHAnsi" w:cstheme="majorHAnsi"/>
+          <w:sz w:val="26"/>
+          <w:szCs w:val="26"/>
+        </w:rPr>
+      </w:pPr>
+      <w:r>
+        <w:rPr>
+          <w:rFonts w:asciiTheme="majorHAnsi" w:hAnsiTheme="majorHAnsi" w:cstheme="majorHAnsi"/>
+          <w:sz w:val="26"/>
+          <w:szCs w:val="26"/>
+        </w:rPr>
+        <w:drawing>
+          <wp:inline distT="0" distB="0" distL="0" distR="0" wp14:anchorId="65D4EF8C" wp14:editId="34F6C0BA">
+            <wp:extent cx="2124371" cy="447737"/>
+            <wp:effectExtent l="0" t="0" r="9525" b="9525"/>
+            <wp:docPr id="2" name="Picture 2"/>
+            <wp:cNvGraphicFramePr>
+              <a:graphicFrameLocks xmlns:a="http://schemas.openxmlformats.org/drawingml/2006/main" noChangeAspect="1"/>
+            </wp:cNvGraphicFramePr>
+            <a:graphic xmlns:a="http://schemas.openxmlformats.org/drawingml/2006/main">
+              <a:graphicData uri="http://schemas.openxmlformats.org/drawingml/2006/picture">
+                <pic:pic xmlns:pic="http://schemas.openxmlformats.org/drawingml/2006/picture">
+                  <pic:nvPicPr>
+                    <pic:cNvPr id="1" name=""/>
+                    <pic:cNvPicPr/>
+                  </pic:nvPicPr>
+                  <pic:blipFill>
+                    <a:blip r:embed="rId12"/>
+                    <a:stretch>
+                      <a:fillRect/>
+                    </a:stretch>
+                  </pic:blipFill>
+                  <pic:spPr>
+                    <a:xfrm>
+                      <a:off x="0" y="0"/>
+                      <a:ext cx="2124371" cy="447737"/>
+                    </a:xfrm>
+                    <a:prstGeom prst="rect">
+                      <a:avLst/>
+                    </a:prstGeom>
+                  </pic:spPr>
+                </pic:pic>
+              </a:graphicData>
+            </a:graphic>
+          </wp:inline>
+        </w:drawing>
+      </w:r>
+    </w:p>
+    <w:p>
+      <w:pPr>
+        <w:pStyle w:val="ListParagraph"/>
+        <w:numPr>
+          <w:ilvl w:val="0"/>
+          <w:numId w:val="29"/>
+        </w:numPr>
+        <w:spacing w:before="80" w:after="80" w:line="360" w:lineRule="auto"/>
+        <w:jc w:val="both"/>
+        <w:rPr>
+          <w:rFonts w:asciiTheme="majorHAnsi" w:hAnsiTheme="majorHAnsi" w:cstheme="majorHAnsi"/>
+          <w:sz w:val="26"/>
+          <w:szCs w:val="26"/>
+        </w:rPr>
+      </w:pPr>
+      <w:r>
+        <w:rPr>
+          <w:rFonts w:asciiTheme="majorHAnsi" w:hAnsiTheme="majorHAnsi" w:cstheme="majorHAnsi"/>
+          <w:sz w:val="26"/>
+          <w:szCs w:val="26"/>
+        </w:rPr>
+        <w:t>pygame: Thư viện đồ hoạ và âm thanh cho game.</w:t>
+      </w:r>
+    </w:p>
+    <w:p>
+      <w:pPr>
+        <w:pStyle w:val="ListParagraph"/>
+        <w:numPr>
+          <w:ilvl w:val="0"/>
+          <w:numId w:val="29"/>
+        </w:numPr>
+        <w:spacing w:before="80" w:after="80" w:line="360" w:lineRule="auto"/>
+        <w:jc w:val="both"/>
+        <w:rPr>
+          <w:rFonts w:asciiTheme="majorHAnsi" w:hAnsiTheme="majorHAnsi" w:cstheme="majorHAnsi"/>
+          <w:sz w:val="26"/>
+          <w:szCs w:val="26"/>
+        </w:rPr>
+      </w:pPr>
+      <w:r>
+        <w:rPr>
+          <w:rFonts w:asciiTheme="majorHAnsi" w:hAnsiTheme="majorHAnsi" w:cstheme="majorHAnsi"/>
+          <w:sz w:val="26"/>
+          <w:szCs w:val="26"/>
+        </w:rPr>
+        <w:t>sys: T</w:t>
+      </w:r>
+      <w:r>
+        <w:rPr>
+          <w:rFonts w:asciiTheme="majorHAnsi" w:hAnsiTheme="majorHAnsi" w:cstheme="majorHAnsi"/>
+          <w:sz w:val="26"/>
+          <w:szCs w:val="26"/>
+        </w:rPr>
+        <w:t>hư viện builtin của Python, nó chứa các thông tin liên quan đến chính chương trình python interpreter bạn đang chạ</w:t>
+      </w:r>
+      <w:r>
+        <w:rPr>
+          <w:rFonts w:asciiTheme="majorHAnsi" w:hAnsiTheme="majorHAnsi" w:cstheme="majorHAnsi"/>
+          <w:sz w:val="26"/>
+          <w:szCs w:val="26"/>
+        </w:rPr>
+        <w:t>y.</w:t>
+      </w:r>
+    </w:p>
+    <w:p>
+      <w:pPr>
+        <w:spacing w:before="80" w:after="80" w:line="360" w:lineRule="auto"/>
+        <w:ind w:firstLine="360"/>
+        <w:jc w:val="both"/>
+        <w:rPr>
+          <w:rFonts w:asciiTheme="majorHAnsi" w:hAnsiTheme="majorHAnsi" w:cstheme="majorHAnsi"/>
+          <w:sz w:val="26"/>
+          <w:szCs w:val="26"/>
+        </w:rPr>
+      </w:pPr>
+      <w:r>
+        <w:rPr>
+          <w:rFonts w:asciiTheme="majorHAnsi" w:hAnsiTheme="majorHAnsi" w:cstheme="majorHAnsi"/>
+          <w:sz w:val="26"/>
+          <w:szCs w:val="26"/>
+        </w:rPr>
+        <w:t>Tiếp theo tạo file settings.py lưu tất cả các cấu hình của game vào. Sau đó import settings vào trong main.</w:t>
+      </w:r>
+    </w:p>
+    <w:p>
+      <w:pPr>
+        <w:spacing w:before="80" w:after="80" w:line="360" w:lineRule="auto"/>
+        <w:ind w:firstLine="360"/>
+        <w:jc w:val="center"/>
+        <w:rPr>
+          <w:rFonts w:asciiTheme="majorHAnsi" w:hAnsiTheme="majorHAnsi" w:cstheme="majorHAnsi"/>
+          <w:sz w:val="26"/>
+          <w:szCs w:val="26"/>
+        </w:rPr>
+      </w:pPr>
+      <w:r>
+        <w:rPr>
+          <w:rFonts w:asciiTheme="majorHAnsi" w:hAnsiTheme="majorHAnsi" w:cstheme="majorHAnsi"/>
+          <w:sz w:val="26"/>
+          <w:szCs w:val="26"/>
+        </w:rPr>
+        <w:drawing>
+          <wp:inline distT="0" distB="0" distL="0" distR="0" wp14:anchorId="2AFA53D8" wp14:editId="606F43BC">
+            <wp:extent cx="2267266" cy="247685"/>
+            <wp:effectExtent l="0" t="0" r="0" b="0"/>
+            <wp:docPr id="5" name="Picture 5"/>
+            <wp:cNvGraphicFramePr>
+              <a:graphicFrameLocks xmlns:a="http://schemas.openxmlformats.org/drawingml/2006/main" noChangeAspect="1"/>
+            </wp:cNvGraphicFramePr>
+            <a:graphic xmlns:a="http://schemas.openxmlformats.org/drawingml/2006/main">
+              <a:graphicData uri="http://schemas.openxmlformats.org/drawingml/2006/picture">
+                <pic:pic xmlns:pic="http://schemas.openxmlformats.org/drawingml/2006/picture">
+                  <pic:nvPicPr>
+                    <pic:cNvPr id="1" name=""/>
+                    <pic:cNvPicPr/>
+                  </pic:nvPicPr>
+                  <pic:blipFill>
+                    <a:blip r:embed="rId13"/>
+                    <a:stretch>
+                      <a:fillRect/>
+                    </a:stretch>
+                  </pic:blipFill>
+                  <pic:spPr>
+                    <a:xfrm>
+                      <a:off x="0" y="0"/>
+                      <a:ext cx="2267266" cy="247685"/>
+                    </a:xfrm>
+                    <a:prstGeom prst="rect">
+                      <a:avLst/>
+                    </a:prstGeom>
+                  </pic:spPr>
+                </pic:pic>
+              </a:graphicData>
+            </a:graphic>
+          </wp:inline>
+        </w:drawing>
+      </w:r>
+    </w:p>
+    <w:p>
+      <w:pPr>
+        <w:spacing w:before="80" w:after="80" w:line="360" w:lineRule="auto"/>
+        <w:jc w:val="both"/>
+        <w:rPr>
+          <w:rFonts w:asciiTheme="majorHAnsi" w:hAnsiTheme="majorHAnsi" w:cstheme="majorHAnsi"/>
+          <w:sz w:val="26"/>
+          <w:szCs w:val="26"/>
+        </w:rPr>
+      </w:pPr>
+      <w:r>
+        <w:rPr>
+          <w:rFonts w:asciiTheme="majorHAnsi" w:hAnsiTheme="majorHAnsi" w:cstheme="majorHAnsi"/>
+          <w:sz w:val="26"/>
+          <w:szCs w:val="26"/>
+        </w:rPr>
+        <w:t>Trong file settings.py ta có các cài đặt sau:</w:t>
+      </w:r>
+    </w:p>
+    <w:p>
+      <w:pPr>
+        <w:spacing w:before="80" w:after="80" w:line="360" w:lineRule="auto"/>
+        <w:jc w:val="center"/>
+        <w:rPr>
+          <w:rFonts w:asciiTheme="majorHAnsi" w:hAnsiTheme="majorHAnsi" w:cstheme="majorHAnsi"/>
+          <w:sz w:val="26"/>
+          <w:szCs w:val="26"/>
+        </w:rPr>
+      </w:pPr>
+      <w:r>
+        <w:rPr>
+          <w:rFonts w:asciiTheme="majorHAnsi" w:hAnsiTheme="majorHAnsi" w:cstheme="majorHAnsi"/>
+          <w:sz w:val="26"/>
+          <w:szCs w:val="26"/>
+        </w:rPr>
+        <w:drawing>
+          <wp:inline distT="0" distB="0" distL="0" distR="0" wp14:anchorId="74033CDC" wp14:editId="3B42C70C">
+            <wp:extent cx="1524213" cy="905001"/>
+            <wp:effectExtent l="0" t="0" r="0" b="9525"/>
+            <wp:docPr id="7" name="Picture 7"/>
+            <wp:cNvGraphicFramePr>
+              <a:graphicFrameLocks xmlns:a="http://schemas.openxmlformats.org/drawingml/2006/main" noChangeAspect="1"/>
+            </wp:cNvGraphicFramePr>
+            <a:graphic xmlns:a="http://schemas.openxmlformats.org/drawingml/2006/main">
+              <a:graphicData uri="http://schemas.openxmlformats.org/drawingml/2006/picture">
+                <pic:pic xmlns:pic="http://schemas.openxmlformats.org/drawingml/2006/picture">
+                  <pic:nvPicPr>
+                    <pic:cNvPr id="1" name=""/>
+                    <pic:cNvPicPr/>
+                  </pic:nvPicPr>
+                  <pic:blipFill>
+                    <a:blip r:embed="rId14"/>
+                    <a:stretch>
+                      <a:fillRect/>
+                    </a:stretch>
+                  </pic:blipFill>
+                  <pic:spPr>
+                    <a:xfrm>
+                      <a:off x="0" y="0"/>
+                      <a:ext cx="1524213" cy="905001"/>
+                    </a:xfrm>
+                    <a:prstGeom prst="rect">
+                      <a:avLst/>
+                    </a:prstGeom>
+                  </pic:spPr>
+                </pic:pic>
+              </a:graphicData>
+            </a:graphic>
+          </wp:inline>
+        </w:drawing>
+      </w:r>
+    </w:p>
+    <w:p>
+      <w:pPr>
+        <w:pStyle w:val="ListParagraph"/>
+        <w:numPr>
+          <w:ilvl w:val="0"/>
+          <w:numId w:val="30"/>
+        </w:numPr>
+        <w:spacing w:before="80" w:after="80" w:line="360" w:lineRule="auto"/>
+        <w:rPr>
+          <w:rFonts w:asciiTheme="majorHAnsi" w:hAnsiTheme="majorHAnsi" w:cstheme="majorHAnsi"/>
+          <w:sz w:val="26"/>
+          <w:szCs w:val="26"/>
+        </w:rPr>
+      </w:pPr>
+      <w:r>
+        <w:rPr>
+          <w:rFonts w:asciiTheme="majorHAnsi" w:hAnsiTheme="majorHAnsi" w:cstheme="majorHAnsi"/>
+          <w:sz w:val="26"/>
+          <w:szCs w:val="26"/>
+        </w:rPr>
+        <w:t>WIDTH</w:t>
+      </w:r>
+      <w:r>
+        <w:rPr>
+          <w:rFonts w:asciiTheme="majorHAnsi" w:hAnsiTheme="majorHAnsi" w:cstheme="majorHAnsi"/>
+          <w:sz w:val="26"/>
+          <w:szCs w:val="26"/>
+        </w:rPr>
+        <w:t xml:space="preserve"> và </w:t>
+      </w:r>
+      <w:r>
+        <w:rPr>
+          <w:rFonts w:asciiTheme="majorHAnsi" w:hAnsiTheme="majorHAnsi" w:cstheme="majorHAnsi"/>
+          <w:sz w:val="26"/>
+          <w:szCs w:val="26"/>
+        </w:rPr>
+        <w:t>HEIGH</w:t>
+      </w:r>
+      <w:r>
+        <w:rPr>
+          <w:rFonts w:asciiTheme="majorHAnsi" w:hAnsiTheme="majorHAnsi" w:cstheme="majorHAnsi"/>
+          <w:sz w:val="26"/>
+          <w:szCs w:val="26"/>
+        </w:rPr>
+        <w:t>T</w:t>
+      </w:r>
+      <w:r>
+        <w:rPr>
+          <w:rFonts w:asciiTheme="majorHAnsi" w:hAnsiTheme="majorHAnsi" w:cstheme="majorHAnsi"/>
+          <w:sz w:val="26"/>
+          <w:szCs w:val="26"/>
+        </w:rPr>
+        <w:t>:</w:t>
+      </w:r>
+      <w:r>
+        <w:rPr>
+          <w:rFonts w:asciiTheme="majorHAnsi" w:hAnsiTheme="majorHAnsi" w:cstheme="majorHAnsi"/>
+          <w:sz w:val="26"/>
+          <w:szCs w:val="26"/>
+        </w:rPr>
+        <w:t xml:space="preserve"> là thông số xác định kích thước cửa sổ trò chơi. Ví dụ, </w:t>
+      </w:r>
+      <w:r>
+        <w:rPr>
+          <w:rFonts w:asciiTheme="majorHAnsi" w:hAnsiTheme="majorHAnsi" w:cstheme="majorHAnsi"/>
+          <w:sz w:val="26"/>
+          <w:szCs w:val="26"/>
+        </w:rPr>
+        <w:t>chiều rộng của cửa sổ là 1280 pixel và chiều cao là 720 pixel.</w:t>
+      </w:r>
+    </w:p>
+    <w:p>
+      <w:pPr>
+        <w:pStyle w:val="ListParagraph"/>
+        <w:numPr>
+          <w:ilvl w:val="0"/>
+          <w:numId w:val="30"/>
+        </w:numPr>
+        <w:spacing w:before="80" w:after="80" w:line="360" w:lineRule="auto"/>
+        <w:rPr>
+          <w:rFonts w:asciiTheme="majorHAnsi" w:hAnsiTheme="majorHAnsi" w:cstheme="majorHAnsi"/>
+          <w:sz w:val="26"/>
+          <w:szCs w:val="26"/>
+        </w:rPr>
+      </w:pPr>
+      <w:r>
+        <w:rPr>
+          <w:rFonts w:asciiTheme="majorHAnsi" w:hAnsiTheme="majorHAnsi" w:cstheme="majorHAnsi"/>
+          <w:sz w:val="26"/>
+          <w:szCs w:val="26"/>
+        </w:rPr>
+        <w:t>FPS:</w:t>
+      </w:r>
+      <w:r>
+        <w:rPr>
+          <w:rFonts w:asciiTheme="majorHAnsi" w:hAnsiTheme="majorHAnsi" w:cstheme="majorHAnsi"/>
+          <w:sz w:val="26"/>
+          <w:szCs w:val="26"/>
+        </w:rPr>
+        <w:t xml:space="preserve"> là thông số xác định tốc độ trò chơi. Trong ví dụ này, trò chơi sẽ được vẽ lại 60 lần mỗi giây.</w:t>
+      </w:r>
+    </w:p>
+    <w:p>
+      <w:pPr>
+        <w:pStyle w:val="ListParagraph"/>
+        <w:numPr>
+          <w:ilvl w:val="0"/>
+          <w:numId w:val="30"/>
+        </w:numPr>
+        <w:spacing w:before="80" w:after="80" w:line="360" w:lineRule="auto"/>
+        <w:rPr>
+          <w:rFonts w:asciiTheme="majorHAnsi" w:hAnsiTheme="majorHAnsi" w:cstheme="majorHAnsi"/>
+          <w:sz w:val="26"/>
+          <w:szCs w:val="26"/>
+        </w:rPr>
+      </w:pPr>
+      <w:r>
+        <w:rPr>
+          <w:rFonts w:asciiTheme="majorHAnsi" w:hAnsiTheme="majorHAnsi" w:cstheme="majorHAnsi"/>
+          <w:sz w:val="26"/>
+          <w:szCs w:val="26"/>
+        </w:rPr>
+        <w:t>TILESIZE:</w:t>
+      </w:r>
+      <w:r>
+        <w:rPr>
+          <w:rFonts w:asciiTheme="majorHAnsi" w:hAnsiTheme="majorHAnsi" w:cstheme="majorHAnsi"/>
+          <w:sz w:val="26"/>
+          <w:szCs w:val="26"/>
+        </w:rPr>
+        <w:t xml:space="preserve"> là kích thước của nền trò chơi</w:t>
+      </w:r>
+    </w:p>
+    <w:p>
+      <w:pPr>
+        <w:pStyle w:val="Heading3"/>
+        <w:numPr>
+          <w:ilvl w:val="2"/>
+          <w:numId w:val="28"/>
+        </w:numPr>
+        <w:spacing w:before="240" w:after="240" w:line="360" w:lineRule="auto"/>
+        <w:jc w:val="both"/>
+        <w:rPr>
+          <w:b/>
+          <w:bCs/>
+          <w:color w:val="auto"/>
+        </w:rPr>
+      </w:pPr>
+      <w:bookmarkStart w:id="22" w:name="_Toc163587988"/>
+      <w:r>
+        <w:rPr>
+          <w:b/>
+          <w:bCs/>
+          <w:color w:val="auto"/>
+        </w:rPr>
+        <w:lastRenderedPageBreak/>
+        <w:t>Thiết lập môi trường</w:t>
+      </w:r>
+      <w:bookmarkEnd w:id="22"/>
+    </w:p>
+    <w:p>
+      <w:pPr>
+        <w:spacing w:before="80" w:after="80" w:line="360" w:lineRule="auto"/>
+        <w:jc w:val="center"/>
+        <w:rPr>
+          <w:rFonts w:asciiTheme="majorHAnsi" w:hAnsiTheme="majorHAnsi" w:cstheme="majorHAnsi"/>
+          <w:sz w:val="26"/>
+          <w:szCs w:val="26"/>
+        </w:rPr>
+      </w:pPr>
+      <w:r>
+        <w:rPr>
+          <w:rFonts w:asciiTheme="majorHAnsi" w:hAnsiTheme="majorHAnsi" w:cstheme="majorHAnsi"/>
+          <w:sz w:val="26"/>
+          <w:szCs w:val="26"/>
+        </w:rPr>
+        <w:drawing>
+          <wp:inline distT="0" distB="0" distL="0" distR="0" wp14:anchorId="2F226FE9" wp14:editId="572C0799">
+            <wp:extent cx="5039428" cy="2848373"/>
+            <wp:effectExtent l="0" t="0" r="0" b="9525"/>
+            <wp:docPr id="8" name="Picture 8"/>
+            <wp:cNvGraphicFramePr>
+              <a:graphicFrameLocks xmlns:a="http://schemas.openxmlformats.org/drawingml/2006/main" noChangeAspect="1"/>
+            </wp:cNvGraphicFramePr>
+            <a:graphic xmlns:a="http://schemas.openxmlformats.org/drawingml/2006/main">
+              <a:graphicData uri="http://schemas.openxmlformats.org/drawingml/2006/picture">
+                <pic:pic xmlns:pic="http://schemas.openxmlformats.org/drawingml/2006/picture">
+                  <pic:nvPicPr>
+                    <pic:cNvPr id="1" name=""/>
+                    <pic:cNvPicPr/>
+                  </pic:nvPicPr>
+                  <pic:blipFill>
+                    <a:blip r:embed="rId15"/>
+                    <a:stretch>
+                      <a:fillRect/>
+                    </a:stretch>
+                  </pic:blipFill>
+                  <pic:spPr>
+                    <a:xfrm>
+                      <a:off x="0" y="0"/>
+                      <a:ext cx="5039428" cy="2848373"/>
+                    </a:xfrm>
+                    <a:prstGeom prst="rect">
+                      <a:avLst/>
+                    </a:prstGeom>
+                  </pic:spPr>
+                </pic:pic>
+              </a:graphicData>
+            </a:graphic>
+          </wp:inline>
+        </w:drawing>
+      </w:r>
+    </w:p>
+    <w:p>
+      <w:pPr>
+        <w:pStyle w:val="Heading3"/>
+        <w:numPr>
+          <w:ilvl w:val="2"/>
+          <w:numId w:val="28"/>
+        </w:numPr>
+        <w:spacing w:before="240" w:after="240" w:line="360" w:lineRule="auto"/>
+        <w:jc w:val="both"/>
+        <w:rPr>
+          <w:b/>
+          <w:bCs/>
+          <w:color w:val="auto"/>
+        </w:rPr>
+      </w:pPr>
+      <w:bookmarkStart w:id="23" w:name="_Toc163587989"/>
+      <w:r>
+        <w:rPr>
+          <w:b/>
+          <w:bCs/>
+          <w:color w:val="auto"/>
+        </w:rPr>
+        <w:t>Xây dựng background</w:t>
+      </w:r>
+      <w:bookmarkEnd w:id="23"/>
+    </w:p>
+    <w:p>
+      <w:pPr>
+        <w:spacing w:before="80" w:after="80" w:line="360" w:lineRule="auto"/>
+        <w:rPr>
+          <w:rFonts w:asciiTheme="majorHAnsi" w:hAnsiTheme="majorHAnsi" w:cstheme="majorHAnsi"/>
+          <w:sz w:val="26"/>
+          <w:szCs w:val="26"/>
+        </w:rPr>
+      </w:pPr>
+    </w:p>
+    <w:p>
+      <w:pPr>
+        <w:pStyle w:val="Heading3"/>
+        <w:numPr>
+          <w:ilvl w:val="2"/>
+          <w:numId w:val="28"/>
+        </w:numPr>
+        <w:spacing w:before="240" w:after="240" w:line="360" w:lineRule="auto"/>
+        <w:jc w:val="both"/>
+        <w:rPr>
+          <w:b/>
+          <w:bCs/>
+          <w:color w:val="auto"/>
+        </w:rPr>
+      </w:pPr>
+      <w:bookmarkStart w:id="24" w:name="_Toc163587990"/>
+      <w:r>
+        <w:rPr>
+          <w:b/>
+          <w:bCs/>
+          <w:color w:val="auto"/>
+        </w:rPr>
+        <w:t>Xây dựng nhân vật</w:t>
+      </w:r>
+      <w:bookmarkEnd w:id="24"/>
+    </w:p>
+    <w:p>
+      <w:pPr>
+        <w:rPr>
+          <w:rFonts w:asciiTheme="majorHAnsi" w:hAnsiTheme="majorHAnsi" w:cstheme="majorHAnsi"/>
+          <w:sz w:val="26"/>
+          <w:szCs w:val="26"/>
+        </w:rPr>
+      </w:pPr>
+    </w:p>
+    <w:p>
+      <w:pPr>
+        <w:pStyle w:val="Heading3"/>
+        <w:numPr>
+          <w:ilvl w:val="2"/>
+          <w:numId w:val="28"/>
+        </w:numPr>
+        <w:spacing w:before="240" w:after="240" w:line="360" w:lineRule="auto"/>
+        <w:jc w:val="both"/>
+        <w:rPr>
+          <w:b/>
+          <w:bCs/>
+          <w:color w:val="auto"/>
+        </w:rPr>
+      </w:pPr>
+      <w:bookmarkStart w:id="25" w:name="_Toc163587991"/>
+      <w:r>
+        <w:rPr>
+          <w:b/>
+          <w:bCs/>
+          <w:color w:val="auto"/>
+        </w:rPr>
+        <w:t>Xây dựng quái</w:t>
+      </w:r>
+      <w:bookmarkEnd w:id="25"/>
+    </w:p>
+    <w:p>
+      <w:pPr>
+        <w:rPr>
+          <w:rFonts w:asciiTheme="majorHAnsi" w:hAnsiTheme="majorHAnsi" w:cstheme="majorHAnsi"/>
+          <w:sz w:val="26"/>
+          <w:szCs w:val="26"/>
+        </w:rPr>
+      </w:pPr>
+    </w:p>
     <w:p>
       <w:pPr>
         <w:pStyle w:val="Heading2"/>
@@ -9282,136 +12840,80 @@
           <w:color w:val="auto"/>
         </w:rPr>
       </w:pPr>
+      <w:bookmarkStart w:id="26" w:name="_Toc163587992"/>
       <w:r>
         <w:rPr>
           <w:b/>
           <w:bCs/>
           <w:color w:val="auto"/>
         </w:rPr>
-        <w:t>Demo</w:t>
-      </w:r>
-    </w:p>
-    <w:p>
-      <w:pPr>
-        <w:spacing w:before="80" w:after="80" w:line="360" w:lineRule="auto"/>
+        <w:t>Hoạt động của trò chơi</w:t>
+      </w:r>
+      <w:bookmarkEnd w:id="26"/>
+    </w:p>
+    <w:p>
+      <w:pPr>
+        <w:pStyle w:val="Heading3"/>
+        <w:numPr>
+          <w:ilvl w:val="2"/>
+          <w:numId w:val="28"/>
+        </w:numPr>
+        <w:spacing w:before="240" w:after="240" w:line="360" w:lineRule="auto"/>
         <w:jc w:val="both"/>
         <w:rPr>
-          <w:rFonts w:asciiTheme="majorHAnsi" w:hAnsiTheme="majorHAnsi" w:cstheme="majorHAnsi"/>
-          <w:sz w:val="26"/>
-          <w:szCs w:val="26"/>
-        </w:rPr>
-      </w:pPr>
-      <w:r>
-        <w:rPr>
-          <w:rFonts w:asciiTheme="majorHAnsi" w:hAnsiTheme="majorHAnsi" w:cstheme="majorHAnsi"/>
-          <w:sz w:val="26"/>
-          <w:szCs w:val="26"/>
-        </w:rPr>
-        <w:t>Giao diện chính</w:t>
-      </w:r>
-    </w:p>
-    <w:p>
-      <w:pPr>
-        <w:spacing w:before="80" w:after="80" w:line="360" w:lineRule="auto"/>
+          <w:b/>
+          <w:bCs/>
+          <w:color w:val="auto"/>
+        </w:rPr>
+      </w:pPr>
+      <w:bookmarkStart w:id="27" w:name="_Toc163587993"/>
+      <w:r>
+        <w:rPr>
+          <w:b/>
+          <w:bCs/>
+          <w:color w:val="auto"/>
+        </w:rPr>
+        <w:t>Di chuyển</w:t>
+      </w:r>
+      <w:bookmarkEnd w:id="27"/>
+    </w:p>
+    <w:p>
+      <w:pPr>
+        <w:rPr>
+          <w:rFonts w:asciiTheme="majorHAnsi" w:hAnsiTheme="majorHAnsi" w:cstheme="majorHAnsi"/>
+          <w:sz w:val="26"/>
+          <w:szCs w:val="26"/>
+        </w:rPr>
+      </w:pPr>
+    </w:p>
+    <w:p>
+      <w:pPr>
+        <w:pStyle w:val="Heading3"/>
+        <w:numPr>
+          <w:ilvl w:val="2"/>
+          <w:numId w:val="28"/>
+        </w:numPr>
+        <w:spacing w:before="240" w:after="240" w:line="360" w:lineRule="auto"/>
         <w:jc w:val="both"/>
         <w:rPr>
-          <w:rFonts w:asciiTheme="majorHAnsi" w:hAnsiTheme="majorHAnsi" w:cstheme="majorHAnsi"/>
-          <w:sz w:val="26"/>
-          <w:szCs w:val="26"/>
-        </w:rPr>
-      </w:pPr>
-    </w:p>
-    <w:p>
-      <w:pPr>
-        <w:spacing w:before="80" w:after="80" w:line="360" w:lineRule="auto"/>
-        <w:jc w:val="both"/>
-        <w:rPr>
-          <w:rFonts w:asciiTheme="majorHAnsi" w:hAnsiTheme="majorHAnsi" w:cstheme="majorHAnsi"/>
-          <w:sz w:val="26"/>
-          <w:szCs w:val="26"/>
-        </w:rPr>
-      </w:pPr>
-      <w:r>
-        <w:rPr>
-          <w:rFonts w:asciiTheme="majorHAnsi" w:hAnsiTheme="majorHAnsi" w:cstheme="majorHAnsi"/>
-          <w:sz w:val="26"/>
-          <w:szCs w:val="26"/>
-        </w:rPr>
-        <w:t>Hệ thống vũ khí và phép thuật</w:t>
-      </w:r>
-    </w:p>
-    <w:p>
-      <w:pPr>
-        <w:spacing w:before="80" w:after="80" w:line="360" w:lineRule="auto"/>
-        <w:jc w:val="both"/>
-        <w:rPr>
-          <w:rFonts w:asciiTheme="majorHAnsi" w:hAnsiTheme="majorHAnsi" w:cstheme="majorHAnsi"/>
-          <w:sz w:val="26"/>
-          <w:szCs w:val="26"/>
-        </w:rPr>
-      </w:pPr>
-    </w:p>
-    <w:p>
-      <w:pPr>
-        <w:spacing w:before="80" w:after="80" w:line="360" w:lineRule="auto"/>
-        <w:jc w:val="both"/>
-        <w:rPr>
-          <w:rFonts w:asciiTheme="majorHAnsi" w:hAnsiTheme="majorHAnsi" w:cstheme="majorHAnsi"/>
-          <w:sz w:val="26"/>
-          <w:szCs w:val="26"/>
-        </w:rPr>
-      </w:pPr>
-      <w:r>
-        <w:rPr>
-          <w:rFonts w:asciiTheme="majorHAnsi" w:hAnsiTheme="majorHAnsi" w:cstheme="majorHAnsi"/>
-          <w:sz w:val="26"/>
-          <w:szCs w:val="26"/>
-        </w:rPr>
-        <w:t>Hệ thống nâng cấp</w:t>
-      </w:r>
-      <w:r>
-        <w:rPr>
-          <w:rFonts w:asciiTheme="majorHAnsi" w:hAnsiTheme="majorHAnsi" w:cstheme="majorHAnsi"/>
-          <w:sz w:val="26"/>
-          <w:szCs w:val="26"/>
-        </w:rPr>
-        <w:t xml:space="preserve"> nhân vật</w:t>
-      </w:r>
-    </w:p>
-    <w:p>
-      <w:pPr>
-        <w:spacing w:before="80" w:after="80" w:line="360" w:lineRule="auto"/>
-        <w:jc w:val="both"/>
-        <w:rPr>
-          <w:rFonts w:asciiTheme="majorHAnsi" w:hAnsiTheme="majorHAnsi" w:cstheme="majorHAnsi"/>
-          <w:sz w:val="26"/>
-          <w:szCs w:val="26"/>
-        </w:rPr>
-      </w:pPr>
-    </w:p>
-    <w:p>
-      <w:pPr>
-        <w:spacing w:before="80" w:after="80" w:line="360" w:lineRule="auto"/>
-        <w:jc w:val="both"/>
-        <w:rPr>
-          <w:rFonts w:asciiTheme="majorHAnsi" w:hAnsiTheme="majorHAnsi" w:cstheme="majorHAnsi"/>
-          <w:sz w:val="26"/>
-          <w:szCs w:val="26"/>
-        </w:rPr>
-      </w:pPr>
-      <w:r>
-        <w:rPr>
-          <w:rFonts w:asciiTheme="majorHAnsi" w:hAnsiTheme="majorHAnsi" w:cstheme="majorHAnsi"/>
-          <w:sz w:val="26"/>
-          <w:szCs w:val="26"/>
-        </w:rPr>
-        <w:t>Kẻ địch</w:t>
-      </w:r>
-    </w:p>
-    <w:p>
-      <w:pPr>
-        <w:spacing w:before="80" w:after="80" w:line="360" w:lineRule="auto"/>
-        <w:jc w:val="both"/>
+          <w:b/>
+          <w:bCs/>
+          <w:color w:val="auto"/>
+        </w:rPr>
+      </w:pPr>
+      <w:bookmarkStart w:id="28" w:name="_Toc163587994"/>
+      <w:r>
+        <w:rPr>
+          <w:b/>
+          <w:bCs/>
+          <w:color w:val="auto"/>
+        </w:rPr>
+        <w:t>Tấn công</w:t>
+      </w:r>
+      <w:bookmarkEnd w:id="28"/>
+    </w:p>
+    <w:p>
+      <w:pPr>
         <w:rPr>
           <w:rFonts w:asciiTheme="majorHAnsi" w:hAnsiTheme="majorHAnsi" w:cstheme="majorHAnsi"/>
           <w:sz w:val="26"/>
@@ -9434,14 +12936,43 @@
           <w:color w:val="auto"/>
         </w:rPr>
       </w:pPr>
+      <w:bookmarkStart w:id="29" w:name="_Toc163587995"/>
       <w:r>
         <w:rPr>
           <w:b/>
           <w:bCs/>
           <w:color w:val="auto"/>
         </w:rPr>
-        <w:t>Link source code</w:t>
-      </w:r>
+        <w:lastRenderedPageBreak/>
+        <w:t>Demo</w:t>
+      </w:r>
+      <w:bookmarkEnd w:id="29"/>
+    </w:p>
+    <w:p>
+      <w:pPr>
+        <w:pStyle w:val="Heading3"/>
+        <w:numPr>
+          <w:ilvl w:val="2"/>
+          <w:numId w:val="28"/>
+        </w:numPr>
+        <w:spacing w:before="240" w:after="240" w:line="360" w:lineRule="auto"/>
+        <w:jc w:val="both"/>
+        <w:rPr>
+          <w:b/>
+          <w:bCs/>
+          <w:color w:val="auto"/>
+        </w:rPr>
+      </w:pPr>
+      <w:bookmarkStart w:id="30" w:name="_Toc163587996"/>
+      <w:r>
+        <w:rPr>
+          <w:b/>
+          <w:bCs/>
+          <w:color w:val="auto"/>
+        </w:rPr>
+        <w:t>Giao diện chính</w:t>
+      </w:r>
+      <w:bookmarkEnd w:id="30"/>
     </w:p>
     <w:p>
       <w:pPr>
@@ -9453,7 +12984,163 @@
           <w:szCs w:val="26"/>
         </w:rPr>
       </w:pPr>
-      <w:hyperlink r:id="rId12" w:history="1">
+    </w:p>
+    <w:p>
+      <w:pPr>
+        <w:pStyle w:val="Heading3"/>
+        <w:numPr>
+          <w:ilvl w:val="2"/>
+          <w:numId w:val="28"/>
+        </w:numPr>
+        <w:spacing w:before="240" w:after="240" w:line="360" w:lineRule="auto"/>
+        <w:jc w:val="both"/>
+        <w:rPr>
+          <w:b/>
+          <w:bCs/>
+          <w:color w:val="auto"/>
+        </w:rPr>
+      </w:pPr>
+      <w:bookmarkStart w:id="31" w:name="_Toc163587997"/>
+      <w:r>
+        <w:rPr>
+          <w:b/>
+          <w:bCs/>
+          <w:color w:val="auto"/>
+        </w:rPr>
+        <w:t>Hệ thống vũ khí và phép thuật</w:t>
+      </w:r>
+      <w:bookmarkEnd w:id="31"/>
+    </w:p>
+    <w:p>
+      <w:pPr>
+        <w:spacing w:before="80" w:after="80" w:line="360" w:lineRule="auto"/>
+        <w:jc w:val="both"/>
+        <w:rPr>
+          <w:rFonts w:asciiTheme="majorHAnsi" w:hAnsiTheme="majorHAnsi" w:cstheme="majorHAnsi"/>
+          <w:sz w:val="26"/>
+          <w:szCs w:val="26"/>
+        </w:rPr>
+      </w:pPr>
+    </w:p>
+    <w:p>
+      <w:pPr>
+        <w:pStyle w:val="Heading3"/>
+        <w:numPr>
+          <w:ilvl w:val="2"/>
+          <w:numId w:val="28"/>
+        </w:numPr>
+        <w:spacing w:before="240" w:after="240" w:line="360" w:lineRule="auto"/>
+        <w:jc w:val="both"/>
+        <w:rPr>
+          <w:b/>
+          <w:bCs/>
+          <w:color w:val="auto"/>
+        </w:rPr>
+      </w:pPr>
+      <w:bookmarkStart w:id="32" w:name="_Toc163587998"/>
+      <w:r>
+        <w:rPr>
+          <w:b/>
+          <w:bCs/>
+          <w:color w:val="auto"/>
+        </w:rPr>
+        <w:t>Hệ thống nâng cấp</w:t>
+      </w:r>
+      <w:r>
+        <w:rPr>
+          <w:b/>
+          <w:bCs/>
+          <w:color w:val="auto"/>
+        </w:rPr>
+        <w:t xml:space="preserve"> nhân vật</w:t>
+      </w:r>
+      <w:bookmarkEnd w:id="32"/>
+    </w:p>
+    <w:p>
+      <w:pPr>
+        <w:spacing w:before="80" w:after="80" w:line="360" w:lineRule="auto"/>
+        <w:jc w:val="both"/>
+        <w:rPr>
+          <w:rFonts w:asciiTheme="majorHAnsi" w:hAnsiTheme="majorHAnsi" w:cstheme="majorHAnsi"/>
+          <w:sz w:val="26"/>
+          <w:szCs w:val="26"/>
+        </w:rPr>
+      </w:pPr>
+    </w:p>
+    <w:p>
+      <w:pPr>
+        <w:pStyle w:val="Heading3"/>
+        <w:numPr>
+          <w:ilvl w:val="2"/>
+          <w:numId w:val="28"/>
+        </w:numPr>
+        <w:spacing w:before="240" w:after="240" w:line="360" w:lineRule="auto"/>
+        <w:jc w:val="both"/>
+        <w:rPr>
+          <w:b/>
+          <w:bCs/>
+          <w:color w:val="auto"/>
+        </w:rPr>
+      </w:pPr>
+      <w:bookmarkStart w:id="33" w:name="_Toc163587999"/>
+      <w:r>
+        <w:rPr>
+          <w:b/>
+          <w:bCs/>
+          <w:color w:val="auto"/>
+        </w:rPr>
+        <w:t>Hệ thống quái</w:t>
+      </w:r>
+      <w:bookmarkEnd w:id="33"/>
+    </w:p>
+    <w:p>
+      <w:pPr>
+        <w:spacing w:before="80" w:after="80" w:line="360" w:lineRule="auto"/>
+        <w:jc w:val="both"/>
+        <w:rPr>
+          <w:rFonts w:asciiTheme="majorHAnsi" w:hAnsiTheme="majorHAnsi" w:cstheme="majorHAnsi"/>
+          <w:sz w:val="26"/>
+          <w:szCs w:val="26"/>
+        </w:rPr>
+      </w:pPr>
+    </w:p>
+    <w:p>
+      <w:pPr>
+        <w:pStyle w:val="Heading2"/>
+        <w:numPr>
+          <w:ilvl w:val="1"/>
+          <w:numId w:val="28"/>
+        </w:numPr>
+        <w:spacing w:before="360" w:after="360" w:line="360" w:lineRule="auto"/>
+        <w:jc w:val="both"/>
+        <w:rPr>
+          <w:b/>
+          <w:bCs/>
+          <w:color w:val="auto"/>
+        </w:rPr>
+      </w:pPr>
+      <w:bookmarkStart w:id="34" w:name="_Toc163588000"/>
+      <w:r>
+        <w:rPr>
+          <w:b/>
+          <w:bCs/>
+          <w:color w:val="auto"/>
+        </w:rPr>
+        <w:t>Link source code</w:t>
+      </w:r>
+      <w:bookmarkEnd w:id="34"/>
+    </w:p>
+    <w:p>
+      <w:pPr>
+        <w:spacing w:before="80" w:after="80" w:line="360" w:lineRule="auto"/>
+        <w:jc w:val="both"/>
+        <w:rPr>
+          <w:rFonts w:asciiTheme="majorHAnsi" w:hAnsiTheme="majorHAnsi" w:cstheme="majorHAnsi"/>
+          <w:sz w:val="26"/>
+          <w:szCs w:val="26"/>
+        </w:rPr>
+      </w:pPr>
+      <w:hyperlink r:id="rId16" w:history="1">
         <w:r>
           <w:rPr>
             <w:rStyle w:val="Hyperlink"/>
@@ -9487,6 +13174,7 @@
           <w:bCs/>
         </w:rPr>
       </w:pPr>
+      <w:bookmarkStart w:id="35" w:name="_Toc163588001"/>
       <w:r>
         <w:rPr>
           <w:b/>
@@ -9509,6 +13197,7 @@
         </w:rPr>
         <w:t xml:space="preserve"> VÀ HƯỚNG PHÁT TRIỂN</w:t>
       </w:r>
+      <w:bookmarkEnd w:id="35"/>
     </w:p>
     <w:p>
       <w:pPr>
@@ -9521,6 +13210,7 @@
           <w:color w:val="auto"/>
         </w:rPr>
       </w:pPr>
+      <w:bookmarkStart w:id="36" w:name="_Toc163588002"/>
       <w:r>
         <w:rPr>
           <w:b/>
@@ -9529,6 +13219,7 @@
         </w:rPr>
         <w:t>Kết quả đạt được</w:t>
       </w:r>
+      <w:bookmarkEnd w:id="36"/>
     </w:p>
     <w:p>
       <w:pPr>
@@ -9685,6 +13376,7 @@
           <w:color w:val="auto"/>
         </w:rPr>
       </w:pPr>
+      <w:bookmarkStart w:id="37" w:name="_Toc163588003"/>
       <w:r>
         <w:rPr>
           <w:b/>
@@ -9693,6 +13385,7 @@
         </w:rPr>
         <w:t>Hướng phát triển</w:t>
       </w:r>
+      <w:bookmarkEnd w:id="37"/>
     </w:p>
     <w:p>
       <w:pPr>
@@ -9821,6 +13514,7 @@
           <w:bCs/>
         </w:rPr>
       </w:pPr>
+      <w:bookmarkStart w:id="38" w:name="_Toc163588004"/>
       <w:r>
         <w:rPr>
           <w:b/>
@@ -9829,6 +13523,7 @@
         <w:lastRenderedPageBreak/>
         <w:t>TÀI LIỆU THAM KHẢO</w:t>
       </w:r>
+      <w:bookmarkEnd w:id="38"/>
     </w:p>
     <w:tbl>
       <w:tblPr>
@@ -10161,7 +13856,7 @@
               </w:rPr>
               <w:t xml:space="preserve"> [Online]. Available: </w:t>
             </w:r>
-            <w:hyperlink r:id="rId13" w:history="1">
+            <w:hyperlink r:id="rId17" w:history="1">
               <w:r>
                 <w:rPr>
                   <w:rStyle w:val="Hyperlink"/>
@@ -10350,7 +14045,7 @@
       </w:pPr>
     </w:p>
     <w:sectPr>
-      <w:headerReference w:type="default" r:id="rId14"/>
+      <w:headerReference w:type="default" r:id="rId18"/>
       <w:pgSz w:w="11907" w:h="16840" w:code="9"/>
       <w:pgMar w:top="1701" w:right="1134" w:bottom="1701" w:left="1985" w:header="720" w:footer="720" w:gutter="0"/>
       <w:pgNumType w:start="1"/>
@@ -13123,6 +16818,119 @@
     </w:lvl>
   </w:abstractNum>
   <w:abstractNum w:abstractNumId="23" w15:restartNumberingAfterBreak="0">
+    <w:nsid w:val="59D34356"/>
+    <w:multiLevelType w:val="hybridMultilevel"/>
+    <w:tmpl w:val="12E2DDEE"/>
+    <w:lvl w:ilvl="0" w:tplc="04090001">
+      <w:start w:val="1"/>
+      <w:numFmt w:val="bullet"/>
+      <w:lvlText w:val=""/>
+      <w:lvlJc w:val="left"/>
+      <w:pPr>
+        <w:ind w:left="720" w:hanging="360"/>
+      </w:pPr>
+      <w:rPr>
+        <w:rFonts w:ascii="Symbol" w:hAnsi="Symbol" w:hint="default"/>
+      </w:rPr>
+    </w:lvl>
+    <w:lvl w:ilvl="1" w:tplc="04090003" w:tentative="1">
+      <w:start w:val="1"/>
+      <w:numFmt w:val="bullet"/>
+      <w:lvlText w:val="o"/>
+      <w:lvlJc w:val="left"/>
+      <w:pPr>
+        <w:ind w:left="1440" w:hanging="360"/>
+      </w:pPr>
+      <w:rPr>
+        <w:rFonts w:ascii="Courier New" w:hAnsi="Courier New" w:cs="Courier New" w:hint="default"/>
+      </w:rPr>
+    </w:lvl>
+    <w:lvl w:ilvl="2" w:tplc="04090005" w:tentative="1">
+      <w:start w:val="1"/>
+      <w:numFmt w:val="bullet"/>
+      <w:lvlText w:val=""/>
+      <w:lvlJc w:val="left"/>
+      <w:pPr>
+        <w:ind w:left="2160" w:hanging="360"/>
+      </w:pPr>
+      <w:rPr>
+        <w:rFonts w:ascii="Wingdings" w:hAnsi="Wingdings" w:hint="default"/>
+      </w:rPr>
+    </w:lvl>
+    <w:lvl w:ilvl="3" w:tplc="04090001" w:tentative="1">
+      <w:start w:val="1"/>
+      <w:numFmt w:val="bullet"/>
+      <w:lvlText w:val=""/>
+      <w:lvlJc w:val="left"/>
+      <w:pPr>
+        <w:ind w:left="2880" w:hanging="360"/>
+      </w:pPr>
+      <w:rPr>
+        <w:rFonts w:ascii="Symbol" w:hAnsi="Symbol" w:hint="default"/>
+      </w:rPr>
+    </w:lvl>
+    <w:lvl w:ilvl="4" w:tplc="04090003" w:tentative="1">
+      <w:start w:val="1"/>
+      <w:numFmt w:val="bullet"/>
+      <w:lvlText w:val="o"/>
+      <w:lvlJc w:val="left"/>
+      <w:pPr>
+        <w:ind w:left="3600" w:hanging="360"/>
+      </w:pPr>
+      <w:rPr>
+        <w:rFonts w:ascii="Courier New" w:hAnsi="Courier New" w:cs="Courier New" w:hint="default"/>
+      </w:rPr>
+    </w:lvl>
+    <w:lvl w:ilvl="5" w:tplc="04090005" w:tentative="1">
+      <w:start w:val="1"/>
+      <w:numFmt w:val="bullet"/>
+      <w:lvlText w:val=""/>
+      <w:lvlJc w:val="left"/>
+      <w:pPr>
+        <w:ind w:left="4320" w:hanging="360"/>
+      </w:pPr>
+      <w:rPr>
+        <w:rFonts w:ascii="Wingdings" w:hAnsi="Wingdings" w:hint="default"/>
+      </w:rPr>
+    </w:lvl>
+    <w:lvl w:ilvl="6" w:tplc="04090001" w:tentative="1">
+      <w:start w:val="1"/>
+      <w:numFmt w:val="bullet"/>
+      <w:lvlText w:val=""/>
+      <w:lvlJc w:val="left"/>
+      <w:pPr>
+        <w:ind w:left="5040" w:hanging="360"/>
+      </w:pPr>
+      <w:rPr>
+        <w:rFonts w:ascii="Symbol" w:hAnsi="Symbol" w:hint="default"/>
+      </w:rPr>
+    </w:lvl>
+    <w:lvl w:ilvl="7" w:tplc="04090003" w:tentative="1">
+      <w:start w:val="1"/>
+      <w:numFmt w:val="bullet"/>
+      <w:lvlText w:val="o"/>
+      <w:lvlJc w:val="left"/>
+      <w:pPr>
+        <w:ind w:left="5760" w:hanging="360"/>
+      </w:pPr>
+      <w:rPr>
+        <w:rFonts w:ascii="Courier New" w:hAnsi="Courier New" w:cs="Courier New" w:hint="default"/>
+      </w:rPr>
+    </w:lvl>
+    <w:lvl w:ilvl="8" w:tplc="04090005" w:tentative="1">
+      <w:start w:val="1"/>
+      <w:numFmt w:val="bullet"/>
+      <w:lvlText w:val=""/>
+      <w:lvlJc w:val="left"/>
+      <w:pPr>
+        <w:ind w:left="6480" w:hanging="360"/>
+      </w:pPr>
+      <w:rPr>
+        <w:rFonts w:ascii="Wingdings" w:hAnsi="Wingdings" w:hint="default"/>
+      </w:rPr>
+    </w:lvl>
+  </w:abstractNum>
+  <w:abstractNum w:abstractNumId="24" w15:restartNumberingAfterBreak="0">
     <w:nsid w:val="61860EBA"/>
     <w:multiLevelType w:val="multilevel"/>
     <w:tmpl w:val="B73AC3AE"/>
@@ -13243,7 +17051,120 @@
       </w:rPr>
     </w:lvl>
   </w:abstractNum>
-  <w:abstractNum w:abstractNumId="24" w15:restartNumberingAfterBreak="0">
+  <w:abstractNum w:abstractNumId="25" w15:restartNumberingAfterBreak="0">
+    <w:nsid w:val="6DA76395"/>
+    <w:multiLevelType w:val="hybridMultilevel"/>
+    <w:tmpl w:val="30929828"/>
+    <w:lvl w:ilvl="0" w:tplc="04090001">
+      <w:start w:val="1"/>
+      <w:numFmt w:val="bullet"/>
+      <w:lvlText w:val=""/>
+      <w:lvlJc w:val="left"/>
+      <w:pPr>
+        <w:ind w:left="720" w:hanging="360"/>
+      </w:pPr>
+      <w:rPr>
+        <w:rFonts w:ascii="Symbol" w:hAnsi="Symbol" w:hint="default"/>
+      </w:rPr>
+    </w:lvl>
+    <w:lvl w:ilvl="1" w:tplc="04090003" w:tentative="1">
+      <w:start w:val="1"/>
+      <w:numFmt w:val="bullet"/>
+      <w:lvlText w:val="o"/>
+      <w:lvlJc w:val="left"/>
+      <w:pPr>
+        <w:ind w:left="1440" w:hanging="360"/>
+      </w:pPr>
+      <w:rPr>
+        <w:rFonts w:ascii="Courier New" w:hAnsi="Courier New" w:cs="Courier New" w:hint="default"/>
+      </w:rPr>
+    </w:lvl>
+    <w:lvl w:ilvl="2" w:tplc="04090005" w:tentative="1">
+      <w:start w:val="1"/>
+      <w:numFmt w:val="bullet"/>
+      <w:lvlText w:val=""/>
+      <w:lvlJc w:val="left"/>
+      <w:pPr>
+        <w:ind w:left="2160" w:hanging="360"/>
+      </w:pPr>
+      <w:rPr>
+        <w:rFonts w:ascii="Wingdings" w:hAnsi="Wingdings" w:hint="default"/>
+      </w:rPr>
+    </w:lvl>
+    <w:lvl w:ilvl="3" w:tplc="04090001" w:tentative="1">
+      <w:start w:val="1"/>
+      <w:numFmt w:val="bullet"/>
+      <w:lvlText w:val=""/>
+      <w:lvlJc w:val="left"/>
+      <w:pPr>
+        <w:ind w:left="2880" w:hanging="360"/>
+      </w:pPr>
+      <w:rPr>
+        <w:rFonts w:ascii="Symbol" w:hAnsi="Symbol" w:hint="default"/>
+      </w:rPr>
+    </w:lvl>
+    <w:lvl w:ilvl="4" w:tplc="04090003" w:tentative="1">
+      <w:start w:val="1"/>
+      <w:numFmt w:val="bullet"/>
+      <w:lvlText w:val="o"/>
+      <w:lvlJc w:val="left"/>
+      <w:pPr>
+        <w:ind w:left="3600" w:hanging="360"/>
+      </w:pPr>
+      <w:rPr>
+        <w:rFonts w:ascii="Courier New" w:hAnsi="Courier New" w:cs="Courier New" w:hint="default"/>
+      </w:rPr>
+    </w:lvl>
+    <w:lvl w:ilvl="5" w:tplc="04090005" w:tentative="1">
+      <w:start w:val="1"/>
+      <w:numFmt w:val="bullet"/>
+      <w:lvlText w:val=""/>
+      <w:lvlJc w:val="left"/>
+      <w:pPr>
+        <w:ind w:left="4320" w:hanging="360"/>
+      </w:pPr>
+      <w:rPr>
+        <w:rFonts w:ascii="Wingdings" w:hAnsi="Wingdings" w:hint="default"/>
+      </w:rPr>
+    </w:lvl>
+    <w:lvl w:ilvl="6" w:tplc="04090001" w:tentative="1">
+      <w:start w:val="1"/>
+      <w:numFmt w:val="bullet"/>
+      <w:lvlText w:val=""/>
+      <w:lvlJc w:val="left"/>
+      <w:pPr>
+        <w:ind w:left="5040" w:hanging="360"/>
+      </w:pPr>
+      <w:rPr>
+        <w:rFonts w:ascii="Symbol" w:hAnsi="Symbol" w:hint="default"/>
+      </w:rPr>
+    </w:lvl>
+    <w:lvl w:ilvl="7" w:tplc="04090003" w:tentative="1">
+      <w:start w:val="1"/>
+      <w:numFmt w:val="bullet"/>
+      <w:lvlText w:val="o"/>
+      <w:lvlJc w:val="left"/>
+      <w:pPr>
+        <w:ind w:left="5760" w:hanging="360"/>
+      </w:pPr>
+      <w:rPr>
+        <w:rFonts w:ascii="Courier New" w:hAnsi="Courier New" w:cs="Courier New" w:hint="default"/>
+      </w:rPr>
+    </w:lvl>
+    <w:lvl w:ilvl="8" w:tplc="04090005" w:tentative="1">
+      <w:start w:val="1"/>
+      <w:numFmt w:val="bullet"/>
+      <w:lvlText w:val=""/>
+      <w:lvlJc w:val="left"/>
+      <w:pPr>
+        <w:ind w:left="6480" w:hanging="360"/>
+      </w:pPr>
+      <w:rPr>
+        <w:rFonts w:ascii="Wingdings" w:hAnsi="Wingdings" w:hint="default"/>
+      </w:rPr>
+    </w:lvl>
+  </w:abstractNum>
+  <w:abstractNum w:abstractNumId="26" w15:restartNumberingAfterBreak="0">
     <w:nsid w:val="72AF04F9"/>
     <w:multiLevelType w:val="hybridMultilevel"/>
     <w:tmpl w:val="E580DC68"/>
@@ -13356,7 +17277,7 @@
       </w:rPr>
     </w:lvl>
   </w:abstractNum>
-  <w:abstractNum w:abstractNumId="25" w15:restartNumberingAfterBreak="0">
+  <w:abstractNum w:abstractNumId="27" w15:restartNumberingAfterBreak="0">
     <w:nsid w:val="7865142F"/>
     <w:multiLevelType w:val="hybridMultilevel"/>
     <w:tmpl w:val="F91E89C8"/>
@@ -13469,7 +17390,7 @@
       </w:rPr>
     </w:lvl>
   </w:abstractNum>
-  <w:abstractNum w:abstractNumId="26" w15:restartNumberingAfterBreak="0">
+  <w:abstractNum w:abstractNumId="28" w15:restartNumberingAfterBreak="0">
     <w:nsid w:val="7C523A4E"/>
     <w:multiLevelType w:val="multilevel"/>
     <w:tmpl w:val="5D24B346"/>
@@ -13584,7 +17505,7 @@
       </w:rPr>
     </w:lvl>
   </w:abstractNum>
-  <w:abstractNum w:abstractNumId="27" w15:restartNumberingAfterBreak="0">
+  <w:abstractNum w:abstractNumId="29" w15:restartNumberingAfterBreak="0">
     <w:nsid w:val="7CD24817"/>
     <w:multiLevelType w:val="hybridMultilevel"/>
     <w:tmpl w:val="C22EF016"/>
@@ -13722,7 +17643,7 @@
     <w:abstractNumId w:val="16"/>
   </w:num>
   <w:num w:numId="9" w16cid:durableId="1341856805">
-    <w:abstractNumId w:val="26"/>
+    <w:abstractNumId w:val="28"/>
   </w:num>
   <w:num w:numId="10" w16cid:durableId="2058315983">
     <w:abstractNumId w:val="1"/>
@@ -13752,7 +17673,7 @@
     <w:abstractNumId w:val="21"/>
   </w:num>
   <w:num w:numId="19" w16cid:durableId="2131319965">
-    <w:abstractNumId w:val="24"/>
+    <w:abstractNumId w:val="26"/>
   </w:num>
   <w:num w:numId="20" w16cid:durableId="324363467">
     <w:abstractNumId w:val="15"/>
@@ -13761,16 +17682,16 @@
     <w:abstractNumId w:val="12"/>
   </w:num>
   <w:num w:numId="22" w16cid:durableId="1991514025">
-    <w:abstractNumId w:val="25"/>
+    <w:abstractNumId w:val="27"/>
   </w:num>
   <w:num w:numId="23" w16cid:durableId="1889225277">
     <w:abstractNumId w:val="8"/>
   </w:num>
   <w:num w:numId="24" w16cid:durableId="282930456">
-    <w:abstractNumId w:val="23"/>
+    <w:abstractNumId w:val="24"/>
   </w:num>
   <w:num w:numId="25" w16cid:durableId="1124732144">
-    <w:abstractNumId w:val="27"/>
+    <w:abstractNumId w:val="29"/>
   </w:num>
   <w:num w:numId="26" w16cid:durableId="62024490">
     <w:abstractNumId w:val="7"/>
@@ -13780,6 +17701,12 @@
   </w:num>
   <w:num w:numId="28" w16cid:durableId="917860604">
     <w:abstractNumId w:val="11"/>
+  </w:num>
+  <w:num w:numId="29" w16cid:durableId="1283465010">
+    <w:abstractNumId w:val="25"/>
+  </w:num>
+  <w:num w:numId="30" w16cid:durableId="2081823871">
+    <w:abstractNumId w:val="23"/>
   </w:num>
 </w:numbering>
 </file>

</xml_diff>